<commit_message>
wrote up questions 2 and 3
</commit_message>
<xml_diff>
--- a/ftc/hmwk2/writeup.docx
+++ b/ftc/hmwk2/writeup.docx
@@ -271,7 +271,24 @@
           <w:sz w:val="22"/>
           <w:szCs w:val="22"/>
         </w:rPr>
-        <w:t>Is it possible to reduce E by 90% if tc is reduced by 1%?</w:t>
+        <w:t>Is it possible to reduce E by 90% if t</w:t>
+      </w:r>
+      <w:r>
+        <w:rPr>
+          <w:rFonts w:ascii="Cambria Math" w:hAnsi="Cambria Math" w:cs="Arial"/>
+          <w:sz w:val="22"/>
+          <w:szCs w:val="22"/>
+          <w:vertAlign w:val="subscript"/>
+        </w:rPr>
+        <w:t>c</w:t>
+      </w:r>
+      <w:r>
+        <w:rPr>
+          <w:rFonts w:ascii="Cambria Math" w:hAnsi="Cambria Math" w:cs="Arial"/>
+          <w:sz w:val="22"/>
+          <w:szCs w:val="22"/>
+        </w:rPr>
+        <w:t xml:space="preserve"> is reduced by 1%?</w:t>
       </w:r>
     </w:p>
     <w:p>
@@ -291,12 +308,14 @@
         <w:spacing w:line="360" w:lineRule="auto"/>
         <w:rPr>
           <w:rFonts w:ascii="Cambria Math" w:eastAsia="Times New Roman" w:hAnsi="Cambria Math" w:cs="Arial"/>
-          <w:color w:val="000000"/>
-        </w:rPr>
-      </w:pPr>
-      <w:r>
-        <w:rPr>
-          <w:rFonts w:ascii="Cambria Math" w:eastAsia="Times New Roman" w:hAnsi="Cambria Math" w:cs="Arial"/>
+          <w:b/>
+          <w:color w:val="000000"/>
+        </w:rPr>
+      </w:pPr>
+      <w:r>
+        <w:rPr>
+          <w:rFonts w:ascii="Cambria Math" w:eastAsia="Times New Roman" w:hAnsi="Cambria Math" w:cs="Arial"/>
+          <w:b/>
           <w:color w:val="000000"/>
         </w:rPr>
         <w:t xml:space="preserve">2. </w:t>
@@ -304,22 +323,152 @@
       <w:r>
         <w:rPr>
           <w:rFonts w:ascii="Cambria Math" w:eastAsia="Times New Roman" w:hAnsi="Cambria Math" w:cs="Arial"/>
-          <w:color w:val="000000"/>
-        </w:rPr>
-        <w:t>Explain domino effect in poorly chosen checkpoints of two process system.</w:t>
+          <w:b/>
+          <w:color w:val="000000"/>
+        </w:rPr>
+        <w:t xml:space="preserve">Explain </w:t>
+      </w:r>
+      <w:r>
+        <w:rPr>
+          <w:rFonts w:ascii="Cambria Math" w:eastAsia="Times New Roman" w:hAnsi="Cambria Math" w:cs="Arial"/>
+          <w:b/>
+          <w:color w:val="000000"/>
+        </w:rPr>
+        <w:t xml:space="preserve">the </w:t>
+      </w:r>
+      <w:r>
+        <w:rPr>
+          <w:rFonts w:ascii="Cambria Math" w:eastAsia="Times New Roman" w:hAnsi="Cambria Math" w:cs="Arial"/>
+          <w:b/>
+          <w:color w:val="000000"/>
+        </w:rPr>
+        <w:t xml:space="preserve">domino effect in poorly chosen checkpoints of </w:t>
+      </w:r>
+      <w:r>
+        <w:rPr>
+          <w:rFonts w:ascii="Cambria Math" w:eastAsia="Times New Roman" w:hAnsi="Cambria Math" w:cs="Arial"/>
+          <w:b/>
+          <w:color w:val="000000"/>
+        </w:rPr>
+        <w:t xml:space="preserve">a </w:t>
+      </w:r>
+      <w:r>
+        <w:rPr>
+          <w:rFonts w:ascii="Cambria Math" w:eastAsia="Times New Roman" w:hAnsi="Cambria Math" w:cs="Arial"/>
+          <w:b/>
+          <w:color w:val="000000"/>
+        </w:rPr>
+        <w:t>two process system.</w:t>
       </w:r>
     </w:p>
     <w:p>
       <w:pPr>
+        <w:spacing w:line="240" w:lineRule="auto"/>
+        <w:rPr>
+          <w:rFonts w:ascii="Cambria Math" w:eastAsia="Times New Roman" w:hAnsi="Cambria Math" w:cs="Arial"/>
+          <w:color w:val="000000"/>
+        </w:rPr>
+      </w:pPr>
+      <w:r>
+        <w:rPr>
+          <w:rFonts w:ascii="Cambria Math" w:eastAsia="Times New Roman" w:hAnsi="Cambria Math" w:cs="Arial"/>
+          <w:color w:val="000000"/>
+        </w:rPr>
+        <w:t xml:space="preserve">The effect of a failure in P at that point will be that the system must revert to the initial state and start over. This is due to a domino effect of alternating rollbacks in P and Q which create orphan messages each time. </w:t>
+      </w:r>
+    </w:p>
+    <w:p>
+      <w:pPr>
+        <w:spacing w:line="240" w:lineRule="auto"/>
+        <w:rPr>
+          <w:rFonts w:ascii="Cambria Math" w:eastAsia="Times New Roman" w:hAnsi="Cambria Math" w:cs="Arial"/>
+          <w:color w:val="000000"/>
+        </w:rPr>
+      </w:pPr>
+      <w:r>
+        <w:rPr>
+          <w:rFonts w:ascii="Cambria Math" w:eastAsia="Times New Roman" w:hAnsi="Cambria Math" w:cs="Arial"/>
+          <w:color w:val="000000"/>
+        </w:rPr>
+        <w:t>When P fails it needs to rollback to checkpoint P3, however, this leaves message f an orphan, since Q has received it but P has not yet sent it at P3. In order to get to a consistent state, Q must rollback to before f was received</w:t>
+      </w:r>
+      <w:r>
+        <w:rPr>
+          <w:rFonts w:ascii="Cambria Math" w:eastAsia="Times New Roman" w:hAnsi="Cambria Math" w:cs="Arial"/>
+          <w:color w:val="000000"/>
+        </w:rPr>
+        <w:t>, to</w:t>
+      </w:r>
+      <w:r>
+        <w:rPr>
+          <w:rFonts w:ascii="Cambria Math" w:eastAsia="Times New Roman" w:hAnsi="Cambria Math" w:cs="Arial"/>
+          <w:color w:val="000000"/>
+        </w:rPr>
+        <w:t xml:space="preserve"> checkpoint Q2.</w:t>
+      </w:r>
+      <w:r>
+        <w:rPr>
+          <w:rFonts w:ascii="Cambria Math" w:eastAsia="Times New Roman" w:hAnsi="Cambria Math" w:cs="Arial"/>
+          <w:color w:val="000000"/>
+        </w:rPr>
+        <w:t xml:space="preserve"> When Q goes to checkpoint Q2, however, message e is orphaned. In order to achieve a consistent state, P must then rollback to checkpoint P2. This in turn orphans message d, so Q rolls back to Q1. This continues with P going back to P1</w:t>
+      </w:r>
+      <w:r>
+        <w:rPr>
+          <w:rFonts w:ascii="Cambria Math" w:eastAsia="Times New Roman" w:hAnsi="Cambria Math" w:cs="Arial"/>
+          <w:color w:val="000000"/>
+        </w:rPr>
+        <w:t xml:space="preserve"> because of c</w:t>
+      </w:r>
+      <w:r>
+        <w:rPr>
+          <w:rFonts w:ascii="Cambria Math" w:eastAsia="Times New Roman" w:hAnsi="Cambria Math" w:cs="Arial"/>
+          <w:color w:val="000000"/>
+        </w:rPr>
+        <w:t>, Q going back to the initial state</w:t>
+      </w:r>
+      <w:r>
+        <w:rPr>
+          <w:rFonts w:ascii="Cambria Math" w:eastAsia="Times New Roman" w:hAnsi="Cambria Math" w:cs="Arial"/>
+          <w:color w:val="000000"/>
+        </w:rPr>
+        <w:t xml:space="preserve"> because of b</w:t>
+      </w:r>
+      <w:r>
+        <w:rPr>
+          <w:rFonts w:ascii="Cambria Math" w:eastAsia="Times New Roman" w:hAnsi="Cambria Math" w:cs="Arial"/>
+          <w:color w:val="000000"/>
+        </w:rPr>
+        <w:t>, and then finally P going back to the initial state</w:t>
+      </w:r>
+      <w:r>
+        <w:rPr>
+          <w:rFonts w:ascii="Cambria Math" w:eastAsia="Times New Roman" w:hAnsi="Cambria Math" w:cs="Arial"/>
+          <w:color w:val="000000"/>
+        </w:rPr>
+        <w:t xml:space="preserve"> because of a</w:t>
+      </w:r>
+      <w:r>
+        <w:rPr>
+          <w:rFonts w:ascii="Cambria Math" w:eastAsia="Times New Roman" w:hAnsi="Cambria Math" w:cs="Arial"/>
+          <w:color w:val="000000"/>
+        </w:rPr>
+        <w:t xml:space="preserve">. </w:t>
+      </w:r>
+    </w:p>
+    <w:p>
+      <w:pPr>
         <w:spacing w:line="360" w:lineRule="auto"/>
         <w:rPr>
           <w:rFonts w:ascii="Cambria Math" w:eastAsia="Times New Roman" w:hAnsi="Cambria Math" w:cs="Arial"/>
-          <w:color w:val="000000"/>
-        </w:rPr>
-      </w:pPr>
-      <w:r>
-        <w:rPr>
-          <w:rFonts w:ascii="Cambria Math" w:eastAsia="Times New Roman" w:hAnsi="Cambria Math" w:cs="Arial"/>
+          <w:b/>
+          <w:color w:val="000000"/>
+        </w:rPr>
+      </w:pPr>
+      <w:r>
+        <w:rPr>
+          <w:rFonts w:ascii="Cambria Math" w:eastAsia="Times New Roman" w:hAnsi="Cambria Math" w:cs="Arial"/>
+          <w:b/>
           <w:color w:val="000000"/>
         </w:rPr>
         <w:t xml:space="preserve">3. </w:t>
@@ -327,6 +476,7 @@
       <w:r>
         <w:rPr>
           <w:rFonts w:ascii="Cambria Math" w:eastAsia="Times New Roman" w:hAnsi="Cambria Math" w:cs="Arial"/>
+          <w:b/>
           <w:color w:val="000000"/>
         </w:rPr>
         <w:t>Give</w:t>
@@ -334,9 +484,860 @@
       <w:r>
         <w:rPr>
           <w:rFonts w:ascii="Cambria Math" w:eastAsia="Times New Roman" w:hAnsi="Cambria Math" w:cs="Arial"/>
+          <w:b/>
           <w:color w:val="000000"/>
         </w:rPr>
         <w:t>n a 2 process system with the plan to take checkpoints every hour, and assuming the clocks are within 3 microseconds of each other and that messages take at least 1 microsecond to send, describe 2 approaches to prevent orphan messages in this system.</w:t>
+      </w:r>
+    </w:p>
+    <w:p>
+      <w:pPr>
+        <w:spacing w:line="360" w:lineRule="auto"/>
+        <w:rPr>
+          <w:rFonts w:ascii="Cambria Math" w:eastAsia="Times New Roman" w:hAnsi="Cambria Math" w:cs="Arial"/>
+          <w:color w:val="000000"/>
+        </w:rPr>
+      </w:pPr>
+      <w:r>
+        <w:rPr>
+          <w:rFonts w:ascii="Cambria Math" w:eastAsia="Times New Roman" w:hAnsi="Cambria Math" w:cs="Arial"/>
+          <w:color w:val="000000"/>
+        </w:rPr>
+        <w:t>Given process P, process Q, and message A being sent from P to Q, the only way message A can be orphaned is if P sends A to Q after P checkpoints but before Q checkpoints. This situation allows A to be orphaned because any failure after both checkpoints will be rolled back to the state where Q has received A, but P has not sent it. The first way to prevent this problem is from the sending processes point of view and the second is from the receiving processes point of view.</w:t>
+      </w:r>
+    </w:p>
+    <w:p>
+      <w:pPr>
+        <w:spacing w:line="360" w:lineRule="auto"/>
+        <w:rPr>
+          <w:rStyle w:val="apple-style-span"/>
+          <w:rFonts w:ascii="Cambria Math" w:hAnsi="Cambria Math"/>
+          <w:bCs/>
+          <w:color w:val="000000"/>
+        </w:rPr>
+      </w:pPr>
+      <w:r>
+        <w:rPr>
+          <w:rFonts w:ascii="Cambria Math" w:eastAsia="Times New Roman" w:hAnsi="Cambria Math" w:cs="Arial"/>
+          <w:color w:val="000000"/>
+        </w:rPr>
+        <w:t xml:space="preserve">The first approach is based on limiting when processes can send messages during the </w:t>
+      </w:r>
+      <w:r>
+        <w:rPr>
+          <w:rFonts w:ascii="Cambria Math" w:eastAsia="Times New Roman" w:hAnsi="Cambria Math" w:cs="Arial"/>
+          <w:color w:val="000000"/>
+        </w:rPr>
+        <w:t xml:space="preserve">period </w:t>
+      </w:r>
+      <w:r>
+        <w:rPr>
+          <w:rFonts w:ascii="Cambria Math" w:eastAsia="Times New Roman" w:hAnsi="Cambria Math" w:cs="Arial"/>
+          <w:color w:val="000000"/>
+        </w:rPr>
+        <w:t>just before the specified</w:t>
+      </w:r>
+      <w:r>
+        <w:rPr>
+          <w:rFonts w:ascii="Cambria Math" w:eastAsia="Times New Roman" w:hAnsi="Cambria Math" w:cs="Arial"/>
+          <w:color w:val="000000"/>
+        </w:rPr>
+        <w:t xml:space="preserve"> checkpointing time</w:t>
+      </w:r>
+      <w:r>
+        <w:rPr>
+          <w:rFonts w:ascii="Cambria Math" w:eastAsia="Times New Roman" w:hAnsi="Cambria Math" w:cs="Arial"/>
+          <w:color w:val="000000"/>
+        </w:rPr>
+        <w:t>.</w:t>
+      </w:r>
+      <w:r>
+        <w:rPr>
+          <w:rFonts w:ascii="Cambria Math" w:eastAsia="Times New Roman" w:hAnsi="Cambria Math" w:cs="Arial"/>
+          <w:color w:val="000000"/>
+        </w:rPr>
+        <w:t xml:space="preserve"> </w:t>
+      </w:r>
+      <w:r>
+        <w:rPr>
+          <w:rFonts w:ascii="Cambria Math" w:eastAsia="Times New Roman" w:hAnsi="Cambria Math" w:cs="Arial"/>
+          <w:color w:val="000000"/>
+        </w:rPr>
+        <w:t xml:space="preserve">In order to prevent orphaning messages, a </w:t>
+      </w:r>
+      <w:r>
+        <w:rPr>
+          <w:rFonts w:ascii="Cambria Math" w:eastAsia="Times New Roman" w:hAnsi="Cambria Math" w:cs="Arial"/>
+          <w:color w:val="000000"/>
+        </w:rPr>
+        <w:t xml:space="preserve">process which has just checkpointed and wants to send a </w:t>
+      </w:r>
+      <w:r>
+        <w:rPr>
+          <w:rFonts w:ascii="Cambria Math" w:eastAsia="Times New Roman" w:hAnsi="Cambria Math" w:cs="Arial"/>
+          <w:color w:val="000000"/>
+        </w:rPr>
+        <w:t xml:space="preserve">message </w:t>
+      </w:r>
+      <w:r>
+        <w:rPr>
+          <w:rFonts w:ascii="Cambria Math" w:eastAsia="Times New Roman" w:hAnsi="Cambria Math" w:cs="Arial"/>
+          <w:color w:val="000000"/>
+        </w:rPr>
+        <w:t xml:space="preserve">should wait until </w:t>
+      </w:r>
+      <w:r>
+        <w:rPr>
+          <w:rFonts w:ascii="Cambria Math" w:eastAsia="Times New Roman" w:hAnsi="Cambria Math" w:cs="Arial"/>
+          <w:color w:val="000000"/>
+        </w:rPr>
+        <w:t xml:space="preserve">it’s sure </w:t>
+      </w:r>
+      <w:r>
+        <w:rPr>
+          <w:rFonts w:ascii="Cambria Math" w:eastAsia="Times New Roman" w:hAnsi="Cambria Math" w:cs="Arial"/>
+          <w:color w:val="000000"/>
+        </w:rPr>
+        <w:t>the receiving process has check</w:t>
+      </w:r>
+      <w:r>
+        <w:rPr>
+          <w:rFonts w:ascii="Cambria Math" w:eastAsia="Times New Roman" w:hAnsi="Cambria Math" w:cs="Arial"/>
+          <w:color w:val="000000"/>
+        </w:rPr>
+        <w:t>pointed before sending</w:t>
+      </w:r>
+      <w:r>
+        <w:rPr>
+          <w:rFonts w:ascii="Cambria Math" w:eastAsia="Times New Roman" w:hAnsi="Cambria Math" w:cs="Arial"/>
+          <w:color w:val="000000"/>
+        </w:rPr>
+        <w:t xml:space="preserve"> the message</w:t>
+      </w:r>
+      <w:r>
+        <w:rPr>
+          <w:rFonts w:ascii="Cambria Math" w:eastAsia="Times New Roman" w:hAnsi="Cambria Math" w:cs="Arial"/>
+          <w:color w:val="000000"/>
+        </w:rPr>
+        <w:t xml:space="preserve">. In order to guarantee this, a “blackout period” is imposed, during which no process is allowed to send a message. </w:t>
+      </w:r>
+      <w:r>
+        <w:rPr>
+          <w:rFonts w:ascii="Cambria Math" w:eastAsia="Times New Roman" w:hAnsi="Cambria Math" w:cs="Arial"/>
+          <w:color w:val="000000"/>
+        </w:rPr>
+        <w:t xml:space="preserve">In our example, each process attempts to checkpoint at </w:t>
+      </w:r>
+      <w:r>
+        <w:rPr>
+          <w:rFonts w:ascii="Cambria Math" w:eastAsia="Times New Roman" w:hAnsi="Cambria Math" w:cs="Arial"/>
+          <w:color w:val="000000"/>
+        </w:rPr>
+        <w:t xml:space="preserve">time </w:t>
+      </w:r>
+      <w:r>
+        <w:rPr>
+          <w:rStyle w:val="apple-style-span"/>
+          <w:rFonts w:ascii="Cambria Math" w:hAnsi="Cambria Math"/>
+          <w:bCs/>
+          <w:color w:val="000000"/>
+        </w:rPr>
+        <w:t>τ</w:t>
+      </w:r>
+      <w:r>
+        <w:rPr>
+          <w:rStyle w:val="apple-style-span"/>
+          <w:rFonts w:ascii="Cambria Math" w:hAnsi="Cambria Math"/>
+          <w:bCs/>
+          <w:color w:val="000000"/>
+        </w:rPr>
+        <w:t xml:space="preserve">. </w:t>
+      </w:r>
+      <w:r>
+        <w:rPr>
+          <w:rStyle w:val="apple-style-span"/>
+          <w:rFonts w:ascii="Cambria Math" w:hAnsi="Cambria Math"/>
+          <w:bCs/>
+          <w:color w:val="000000"/>
+        </w:rPr>
+        <w:t xml:space="preserve">If the other processes’ clock is within time </w:t>
+      </w:r>
+      <w:r>
+        <w:rPr>
+          <w:rStyle w:val="apple-style-span"/>
+          <w:rFonts w:ascii="Cambria Math" w:hAnsi="Cambria Math"/>
+          <w:bCs/>
+          <w:color w:val="000000"/>
+        </w:rPr>
+        <w:t>δ</w:t>
+      </w:r>
+      <w:r>
+        <w:rPr>
+          <w:rStyle w:val="apple-style-span"/>
+          <w:rFonts w:ascii="Cambria Math" w:hAnsi="Cambria Math"/>
+          <w:bCs/>
+          <w:color w:val="000000"/>
+        </w:rPr>
+        <w:t xml:space="preserve">  of the first processes’ clock, then by the time </w:t>
+      </w:r>
+      <w:r>
+        <w:rPr>
+          <w:rStyle w:val="apple-style-span"/>
+          <w:rFonts w:ascii="Cambria Math" w:hAnsi="Cambria Math"/>
+          <w:bCs/>
+          <w:color w:val="000000"/>
+        </w:rPr>
+        <w:t>τ-</w:t>
+      </w:r>
+      <w:r>
+        <w:rPr>
+          <w:rStyle w:val="Default"/>
+          <w:rFonts w:ascii="Cambria Math" w:hAnsi="Cambria Math"/>
+          <w:bCs/>
+          <w:color w:val="000000"/>
+        </w:rPr>
+        <w:t xml:space="preserve"> </w:t>
+      </w:r>
+      <w:r>
+        <w:rPr>
+          <w:rStyle w:val="apple-style-span"/>
+          <w:rFonts w:ascii="Cambria Math" w:hAnsi="Cambria Math"/>
+          <w:bCs/>
+          <w:color w:val="000000"/>
+        </w:rPr>
+        <w:t>δ</w:t>
+      </w:r>
+      <w:r>
+        <w:rPr>
+          <w:rStyle w:val="apple-style-span"/>
+          <w:rFonts w:ascii="Cambria Math" w:hAnsi="Cambria Math"/>
+          <w:bCs/>
+          <w:color w:val="000000"/>
+        </w:rPr>
+        <w:t xml:space="preserve">  we can be sure the other process has checkpointed. </w:t>
+      </w:r>
+      <w:r>
+        <w:rPr>
+          <w:rStyle w:val="apple-style-span"/>
+          <w:rFonts w:ascii="Cambria Math" w:hAnsi="Cambria Math"/>
+          <w:bCs/>
+          <w:color w:val="000000"/>
+        </w:rPr>
+        <w:t xml:space="preserve">However, if we also </w:t>
+      </w:r>
+      <w:r>
+        <w:rPr>
+          <w:rStyle w:val="apple-style-span"/>
+          <w:rFonts w:ascii="Cambria Math" w:hAnsi="Cambria Math"/>
+          <w:bCs/>
+          <w:color w:val="000000"/>
+        </w:rPr>
+        <w:lastRenderedPageBreak/>
+        <w:t xml:space="preserve">assume our message takes at least time </w:t>
+      </w:r>
+      <w:r>
+        <w:rPr>
+          <w:rStyle w:val="apple-style-span"/>
+          <w:rFonts w:ascii="Cambria Math" w:hAnsi="Cambria Math"/>
+          <w:bCs/>
+          <w:color w:val="000000"/>
+        </w:rPr>
+        <w:t>β</w:t>
+      </w:r>
+      <w:r>
+        <w:rPr>
+          <w:rStyle w:val="apple-style-span"/>
+          <w:rFonts w:ascii="Cambria Math" w:hAnsi="Cambria Math"/>
+          <w:bCs/>
+          <w:color w:val="000000"/>
+        </w:rPr>
+        <w:t xml:space="preserve"> to send, we may reduce the blackout period by this amount and still be ensured our message wont arrive until after the other process has been checkpointed. So, the final blackout period when a process is not allowed to send a message to other processes, is [</w:t>
+      </w:r>
+      <w:r>
+        <w:rPr>
+          <w:rStyle w:val="apple-style-span"/>
+          <w:rFonts w:ascii="Cambria Math" w:hAnsi="Cambria Math"/>
+          <w:bCs/>
+          <w:color w:val="000000"/>
+        </w:rPr>
+        <w:t>τ</w:t>
+      </w:r>
+      <w:r>
+        <w:rPr>
+          <w:rStyle w:val="apple-style-span"/>
+          <w:rFonts w:ascii="Cambria Math" w:hAnsi="Cambria Math"/>
+          <w:bCs/>
+          <w:color w:val="000000"/>
+        </w:rPr>
+        <w:t xml:space="preserve">, </w:t>
+      </w:r>
+      <w:r>
+        <w:rPr>
+          <w:rStyle w:val="apple-style-span"/>
+          <w:rFonts w:ascii="Cambria Math" w:hAnsi="Cambria Math"/>
+          <w:bCs/>
+          <w:color w:val="000000"/>
+        </w:rPr>
+        <w:t>τ</w:t>
+      </w:r>
+      <w:r>
+        <w:rPr>
+          <w:rStyle w:val="apple-style-span"/>
+          <w:rFonts w:ascii="Cambria Math" w:hAnsi="Cambria Math"/>
+          <w:bCs/>
+          <w:color w:val="000000"/>
+        </w:rPr>
+        <w:t>+</w:t>
+      </w:r>
+      <w:r>
+        <w:rPr>
+          <w:rStyle w:val="apple-style-span"/>
+          <w:rFonts w:ascii="Cambria Math" w:hAnsi="Cambria Math"/>
+          <w:bCs/>
+          <w:color w:val="000000"/>
+        </w:rPr>
+        <w:t>δ</w:t>
+      </w:r>
+      <w:r>
+        <w:rPr>
+          <w:rStyle w:val="apple-style-span"/>
+          <w:rFonts w:ascii="Cambria Math" w:hAnsi="Cambria Math"/>
+          <w:bCs/>
+          <w:color w:val="000000"/>
+        </w:rPr>
+        <w:t>-</w:t>
+      </w:r>
+      <w:r>
+        <w:rPr>
+          <w:rStyle w:val="apple-style-span"/>
+          <w:rFonts w:ascii="Cambria Math" w:hAnsi="Cambria Math"/>
+          <w:bCs/>
+          <w:color w:val="000000"/>
+        </w:rPr>
+        <w:t>β</w:t>
+      </w:r>
+      <w:r>
+        <w:rPr>
+          <w:rStyle w:val="apple-style-span"/>
+          <w:rFonts w:ascii="Cambria Math" w:hAnsi="Cambria Math"/>
+          <w:bCs/>
+          <w:color w:val="000000"/>
+        </w:rPr>
+        <w:t>]</w:t>
+      </w:r>
+      <w:r>
+        <w:rPr>
+          <w:rStyle w:val="apple-style-span"/>
+          <w:rFonts w:ascii="Cambria Math" w:hAnsi="Cambria Math"/>
+          <w:bCs/>
+          <w:color w:val="000000"/>
+        </w:rPr>
+        <w:t>. I</w:t>
+      </w:r>
+      <w:r>
+        <w:rPr>
+          <w:rStyle w:val="apple-style-span"/>
+          <w:rFonts w:ascii="Cambria Math" w:hAnsi="Cambria Math"/>
+          <w:bCs/>
+          <w:color w:val="000000"/>
+        </w:rPr>
+        <w:t>n our example</w:t>
+      </w:r>
+      <w:r>
+        <w:rPr>
+          <w:rStyle w:val="apple-style-span"/>
+          <w:rFonts w:ascii="Cambria Math" w:hAnsi="Cambria Math"/>
+          <w:bCs/>
+          <w:color w:val="000000"/>
+        </w:rPr>
+        <w:t xml:space="preserve"> for</w:t>
+      </w:r>
+      <w:r>
+        <w:rPr>
+          <w:rStyle w:val="apple-style-span"/>
+          <w:rFonts w:ascii="Cambria Math" w:hAnsi="Cambria Math"/>
+          <w:bCs/>
+          <w:color w:val="000000"/>
+        </w:rPr>
+        <w:t xml:space="preserve"> </w:t>
+      </w:r>
+      <w:r>
+        <w:rPr>
+          <w:rStyle w:val="apple-style-span"/>
+          <w:rFonts w:ascii="Cambria Math" w:hAnsi="Cambria Math"/>
+          <w:bCs/>
+          <w:color w:val="000000"/>
+        </w:rPr>
+        <w:t>τ</w:t>
+      </w:r>
+      <w:r>
+        <w:rPr>
+          <w:rStyle w:val="apple-style-span"/>
+          <w:rFonts w:ascii="Cambria Math" w:hAnsi="Cambria Math"/>
+          <w:bCs/>
+          <w:color w:val="000000"/>
+        </w:rPr>
+        <w:t xml:space="preserve"> </w:t>
+      </w:r>
+      <w:r>
+        <w:rPr>
+          <w:rStyle w:val="apple-style-span"/>
+          <w:rFonts w:ascii="Cambria Math" w:hAnsi="Cambria Math"/>
+          <w:bCs/>
+          <w:color w:val="000000"/>
+        </w:rPr>
+        <w:t>=</w:t>
+      </w:r>
+      <w:r>
+        <w:rPr>
+          <w:rStyle w:val="apple-style-span"/>
+          <w:rFonts w:ascii="Cambria Math" w:hAnsi="Cambria Math"/>
+          <w:bCs/>
+          <w:color w:val="000000"/>
+        </w:rPr>
+        <w:t xml:space="preserve"> midnight, </w:t>
+      </w:r>
+      <w:r>
+        <w:rPr>
+          <w:rStyle w:val="apple-style-span"/>
+          <w:rFonts w:ascii="Cambria Math" w:hAnsi="Cambria Math"/>
+          <w:bCs/>
+          <w:color w:val="000000"/>
+        </w:rPr>
+        <w:t xml:space="preserve"> </w:t>
+      </w:r>
+      <w:r>
+        <w:rPr>
+          <w:rStyle w:val="apple-style-span"/>
+          <w:rFonts w:ascii="Cambria Math" w:hAnsi="Cambria Math"/>
+          <w:bCs/>
+          <w:color w:val="000000"/>
+        </w:rPr>
+        <w:t>δ</w:t>
+      </w:r>
+      <w:r>
+        <w:rPr>
+          <w:rStyle w:val="apple-style-span"/>
+          <w:rFonts w:ascii="Cambria Math" w:hAnsi="Cambria Math"/>
+          <w:bCs/>
+          <w:color w:val="000000"/>
+        </w:rPr>
+        <w:t xml:space="preserve"> </w:t>
+      </w:r>
+      <w:r>
+        <w:rPr>
+          <w:rStyle w:val="apple-style-span"/>
+          <w:rFonts w:ascii="Cambria Math" w:hAnsi="Cambria Math"/>
+          <w:bCs/>
+          <w:color w:val="000000"/>
+        </w:rPr>
+        <w:t>=</w:t>
+      </w:r>
+      <w:r>
+        <w:rPr>
+          <w:rStyle w:val="apple-style-span"/>
+          <w:rFonts w:ascii="Cambria Math" w:hAnsi="Cambria Math"/>
+          <w:bCs/>
+          <w:color w:val="000000"/>
+        </w:rPr>
+        <w:t xml:space="preserve"> 3 microseconds, and </w:t>
+      </w:r>
+      <w:r>
+        <w:rPr>
+          <w:rStyle w:val="apple-style-span"/>
+          <w:rFonts w:ascii="Cambria Math" w:hAnsi="Cambria Math"/>
+          <w:bCs/>
+          <w:color w:val="000000"/>
+        </w:rPr>
+        <w:t>β</w:t>
+      </w:r>
+      <w:r>
+        <w:rPr>
+          <w:rStyle w:val="apple-style-span"/>
+          <w:rFonts w:ascii="Cambria Math" w:hAnsi="Cambria Math"/>
+          <w:bCs/>
+          <w:color w:val="000000"/>
+        </w:rPr>
+        <w:t xml:space="preserve"> = 1 microsecond</w:t>
+      </w:r>
+      <w:r>
+        <w:rPr>
+          <w:rStyle w:val="apple-style-span"/>
+          <w:rFonts w:ascii="Cambria Math" w:hAnsi="Cambria Math"/>
+          <w:bCs/>
+          <w:color w:val="000000"/>
+        </w:rPr>
+        <w:t xml:space="preserve">, </w:t>
+      </w:r>
+      <w:r>
+        <w:rPr>
+          <w:rStyle w:val="apple-style-span"/>
+          <w:rFonts w:ascii="Cambria Math" w:hAnsi="Cambria Math"/>
+          <w:bCs/>
+          <w:color w:val="000000"/>
+        </w:rPr>
+        <w:t xml:space="preserve">the </w:t>
+      </w:r>
+      <w:r>
+        <w:rPr>
+          <w:rStyle w:val="apple-style-span"/>
+          <w:rFonts w:ascii="Cambria Math" w:hAnsi="Cambria Math"/>
+          <w:bCs/>
+          <w:color w:val="000000"/>
+        </w:rPr>
+        <w:t>blackout</w:t>
+      </w:r>
+      <w:r>
+        <w:rPr>
+          <w:rStyle w:val="apple-style-span"/>
+          <w:rFonts w:ascii="Cambria Math" w:hAnsi="Cambria Math"/>
+          <w:bCs/>
+          <w:color w:val="000000"/>
+        </w:rPr>
+        <w:t xml:space="preserve"> period </w:t>
+      </w:r>
+      <w:r>
+        <w:rPr>
+          <w:rStyle w:val="apple-style-span"/>
+          <w:rFonts w:ascii="Cambria Math" w:hAnsi="Cambria Math"/>
+          <w:bCs/>
+          <w:color w:val="000000"/>
+        </w:rPr>
+        <w:t>=</w:t>
+      </w:r>
+      <w:r>
+        <w:rPr>
+          <w:rStyle w:val="apple-style-span"/>
+          <w:rFonts w:ascii="Cambria Math" w:hAnsi="Cambria Math"/>
+          <w:bCs/>
+          <w:color w:val="000000"/>
+        </w:rPr>
+        <w:t xml:space="preserve"> </w:t>
+      </w:r>
+      <w:r>
+        <w:rPr>
+          <w:rStyle w:val="apple-style-span"/>
+          <w:rFonts w:ascii="Cambria Math" w:hAnsi="Cambria Math"/>
+          <w:bCs/>
+          <w:color w:val="000000"/>
+        </w:rPr>
+        <w:t>[</w:t>
+      </w:r>
+      <w:r>
+        <w:rPr>
+          <w:rStyle w:val="apple-style-span"/>
+          <w:rFonts w:ascii="Cambria Math" w:hAnsi="Cambria Math"/>
+          <w:bCs/>
+          <w:color w:val="000000"/>
+        </w:rPr>
+        <w:t>midnight</w:t>
+      </w:r>
+      <w:r>
+        <w:rPr>
+          <w:rStyle w:val="apple-style-span"/>
+          <w:rFonts w:ascii="Cambria Math" w:hAnsi="Cambria Math"/>
+          <w:bCs/>
+          <w:color w:val="000000"/>
+        </w:rPr>
+        <w:t xml:space="preserve">, </w:t>
+      </w:r>
+      <w:r>
+        <w:rPr>
+          <w:rStyle w:val="apple-style-span"/>
+          <w:rFonts w:ascii="Cambria Math" w:hAnsi="Cambria Math"/>
+          <w:bCs/>
+          <w:color w:val="000000"/>
+        </w:rPr>
+        <w:t>midnight</w:t>
+      </w:r>
+      <w:r>
+        <w:rPr>
+          <w:rStyle w:val="apple-style-span"/>
+          <w:rFonts w:ascii="Cambria Math" w:hAnsi="Cambria Math"/>
+          <w:bCs/>
+          <w:color w:val="000000"/>
+        </w:rPr>
+        <w:t xml:space="preserve">+2 microseconds]. </w:t>
+      </w:r>
+    </w:p>
+    <w:p>
+      <w:pPr>
+        <w:spacing w:line="360" w:lineRule="auto"/>
+        <w:rPr>
+          <w:rFonts w:ascii="Cambria Math" w:eastAsia="Times New Roman" w:hAnsi="Cambria Math" w:cs="Arial"/>
+          <w:color w:val="000000"/>
+        </w:rPr>
+      </w:pPr>
+      <w:r>
+        <w:rPr>
+          <w:rStyle w:val="apple-style-span"/>
+          <w:rFonts w:ascii="Cambria Math" w:hAnsi="Cambria Math"/>
+          <w:bCs/>
+          <w:color w:val="000000"/>
+        </w:rPr>
+        <w:t xml:space="preserve">The second approach is </w:t>
+      </w:r>
+      <w:r>
+        <w:rPr>
+          <w:rStyle w:val="apple-style-span"/>
+          <w:rFonts w:ascii="Cambria Math" w:hAnsi="Cambria Math"/>
+          <w:bCs/>
+          <w:color w:val="000000"/>
+        </w:rPr>
+        <w:t xml:space="preserve">based on limiting when processes may </w:t>
+      </w:r>
+      <w:r>
+        <w:rPr>
+          <w:rStyle w:val="apple-style-span"/>
+          <w:rFonts w:ascii="Cambria Math" w:hAnsi="Cambria Math"/>
+          <w:b/>
+          <w:bCs/>
+          <w:color w:val="000000"/>
+        </w:rPr>
+        <w:t xml:space="preserve">receive </w:t>
+      </w:r>
+      <w:r>
+        <w:rPr>
+          <w:rStyle w:val="apple-style-span"/>
+          <w:rFonts w:ascii="Cambria Math" w:hAnsi="Cambria Math"/>
+          <w:bCs/>
+          <w:color w:val="000000"/>
+        </w:rPr>
+        <w:t>messages.</w:t>
+      </w:r>
+      <w:r>
+        <w:rPr>
+          <w:rStyle w:val="apple-style-span"/>
+          <w:rFonts w:ascii="Cambria Math" w:hAnsi="Cambria Math"/>
+          <w:bCs/>
+          <w:color w:val="000000"/>
+        </w:rPr>
+        <w:t xml:space="preserve"> In this system, a process may send a message whenever it likes, but they </w:t>
+      </w:r>
+      <w:r>
+        <w:rPr>
+          <w:rStyle w:val="apple-style-span"/>
+          <w:rFonts w:ascii="Cambria Math" w:hAnsi="Cambria Math"/>
+          <w:bCs/>
+          <w:color w:val="000000"/>
+        </w:rPr>
+        <w:t xml:space="preserve">aren’t accepted </w:t>
+      </w:r>
+      <w:r>
+        <w:rPr>
+          <w:rStyle w:val="apple-style-span"/>
+          <w:rFonts w:ascii="Cambria Math" w:hAnsi="Cambria Math"/>
+          <w:bCs/>
+          <w:color w:val="000000"/>
+        </w:rPr>
+        <w:t xml:space="preserve">by the receiving process during </w:t>
+      </w:r>
+      <w:r>
+        <w:rPr>
+          <w:rStyle w:val="apple-style-span"/>
+          <w:rFonts w:ascii="Cambria Math" w:hAnsi="Cambria Math"/>
+          <w:bCs/>
+          <w:color w:val="000000"/>
+        </w:rPr>
+        <w:t>the</w:t>
+      </w:r>
+      <w:r>
+        <w:rPr>
+          <w:rStyle w:val="apple-style-span"/>
+          <w:rFonts w:ascii="Cambria Math" w:hAnsi="Cambria Math"/>
+          <w:bCs/>
+          <w:color w:val="000000"/>
+        </w:rPr>
+        <w:t xml:space="preserve"> time right before the process checkpoints. </w:t>
+      </w:r>
+      <w:r>
+        <w:rPr>
+          <w:rStyle w:val="apple-style-span"/>
+          <w:rFonts w:ascii="Cambria Math" w:hAnsi="Cambria Math"/>
+          <w:bCs/>
+          <w:color w:val="000000"/>
+        </w:rPr>
+        <w:t xml:space="preserve"> This ensures that </w:t>
+      </w:r>
+      <w:r>
+        <w:rPr>
+          <w:rStyle w:val="apple-style-span"/>
+          <w:rFonts w:ascii="Cambria Math" w:hAnsi="Cambria Math"/>
+          <w:bCs/>
+          <w:color w:val="000000"/>
+        </w:rPr>
+        <w:t xml:space="preserve">a received around the time of a checkpoint </w:t>
+      </w:r>
+      <w:r>
+        <w:rPr>
+          <w:rStyle w:val="apple-style-span"/>
+          <w:rFonts w:ascii="Cambria Math" w:hAnsi="Cambria Math"/>
+          <w:bCs/>
+          <w:color w:val="000000"/>
+        </w:rPr>
+        <w:t>isn’t remembered (via the checkpoint) unless the sending process is sure to have checkpointed as well.</w:t>
+      </w:r>
+      <w:r>
+        <w:rPr>
+          <w:rStyle w:val="apple-style-span"/>
+          <w:rFonts w:ascii="Cambria Math" w:hAnsi="Cambria Math"/>
+          <w:bCs/>
+          <w:color w:val="000000"/>
+        </w:rPr>
+        <w:t xml:space="preserve"> </w:t>
+      </w:r>
+      <w:r>
+        <w:rPr>
+          <w:rStyle w:val="apple-style-span"/>
+          <w:rFonts w:ascii="Cambria Math" w:hAnsi="Cambria Math"/>
+          <w:bCs/>
+          <w:color w:val="000000"/>
+        </w:rPr>
+        <w:t xml:space="preserve">If a process checkpoints at time </w:t>
+      </w:r>
+      <w:r>
+        <w:rPr>
+          <w:rStyle w:val="apple-style-span"/>
+          <w:rFonts w:ascii="Cambria Math" w:hAnsi="Cambria Math"/>
+          <w:bCs/>
+          <w:color w:val="000000"/>
+        </w:rPr>
+        <w:t>τ</w:t>
+      </w:r>
+      <w:r>
+        <w:rPr>
+          <w:rStyle w:val="apple-style-span"/>
+          <w:rFonts w:ascii="Cambria Math" w:hAnsi="Cambria Math"/>
+          <w:bCs/>
+          <w:color w:val="000000"/>
+        </w:rPr>
+        <w:t xml:space="preserve">, the first moment another process might have checkpointed is </w:t>
+      </w:r>
+      <w:r>
+        <w:rPr>
+          <w:rStyle w:val="apple-style-span"/>
+          <w:rFonts w:ascii="Cambria Math" w:hAnsi="Cambria Math"/>
+          <w:bCs/>
+          <w:color w:val="000000"/>
+        </w:rPr>
+        <w:t>τ-</w:t>
+      </w:r>
+      <w:r>
+        <w:rPr>
+          <w:rStyle w:val="Default"/>
+          <w:rFonts w:ascii="Cambria Math" w:hAnsi="Cambria Math"/>
+          <w:bCs/>
+          <w:color w:val="000000"/>
+        </w:rPr>
+        <w:t xml:space="preserve"> </w:t>
+      </w:r>
+      <w:r>
+        <w:rPr>
+          <w:rStyle w:val="apple-style-span"/>
+          <w:rFonts w:ascii="Cambria Math" w:hAnsi="Cambria Math"/>
+          <w:bCs/>
+          <w:color w:val="000000"/>
+        </w:rPr>
+        <w:t>δ</w:t>
+      </w:r>
+      <w:r>
+        <w:rPr>
+          <w:rStyle w:val="apple-style-span"/>
+          <w:rFonts w:ascii="Cambria Math" w:hAnsi="Cambria Math"/>
+          <w:bCs/>
+          <w:color w:val="000000"/>
+        </w:rPr>
+        <w:t xml:space="preserve">, and the first moment we might get a message from that process is </w:t>
+      </w:r>
+      <w:r>
+        <w:rPr>
+          <w:rStyle w:val="apple-style-span"/>
+          <w:rFonts w:ascii="Cambria Math" w:hAnsi="Cambria Math"/>
+          <w:bCs/>
+          <w:color w:val="000000"/>
+        </w:rPr>
+        <w:t>τ-δ</w:t>
+      </w:r>
+      <w:r>
+        <w:rPr>
+          <w:rStyle w:val="apple-style-span"/>
+          <w:rFonts w:ascii="Cambria Math" w:hAnsi="Cambria Math"/>
+          <w:bCs/>
+          <w:color w:val="000000"/>
+        </w:rPr>
+        <w:t>+</w:t>
+      </w:r>
+      <w:r>
+        <w:rPr>
+          <w:rStyle w:val="apple-style-span"/>
+          <w:rFonts w:ascii="Cambria Math" w:hAnsi="Cambria Math"/>
+          <w:bCs/>
+          <w:color w:val="000000"/>
+        </w:rPr>
+        <w:t>β</w:t>
+      </w:r>
+      <w:r>
+        <w:rPr>
+          <w:rStyle w:val="apple-style-span"/>
+          <w:rFonts w:ascii="Cambria Math" w:hAnsi="Cambria Math"/>
+          <w:bCs/>
+          <w:color w:val="000000"/>
+        </w:rPr>
+        <w:t>, so our blackout period = [</w:t>
+      </w:r>
+      <w:r>
+        <w:rPr>
+          <w:rStyle w:val="apple-style-span"/>
+          <w:rFonts w:ascii="Cambria Math" w:hAnsi="Cambria Math"/>
+          <w:bCs/>
+          <w:color w:val="000000"/>
+        </w:rPr>
+        <w:t>τ-δ</w:t>
+      </w:r>
+      <w:r>
+        <w:rPr>
+          <w:rStyle w:val="apple-style-span"/>
+          <w:rFonts w:ascii="Cambria Math" w:hAnsi="Cambria Math"/>
+          <w:bCs/>
+          <w:color w:val="000000"/>
+        </w:rPr>
+        <w:t>+</w:t>
+      </w:r>
+      <w:r>
+        <w:rPr>
+          <w:rStyle w:val="apple-style-span"/>
+          <w:rFonts w:ascii="Cambria Math" w:hAnsi="Cambria Math"/>
+          <w:bCs/>
+          <w:color w:val="000000"/>
+        </w:rPr>
+        <w:t>β</w:t>
+      </w:r>
+      <w:r>
+        <w:rPr>
+          <w:rStyle w:val="apple-style-span"/>
+          <w:rFonts w:ascii="Cambria Math" w:hAnsi="Cambria Math"/>
+          <w:bCs/>
+          <w:color w:val="000000"/>
+        </w:rPr>
+        <w:t xml:space="preserve">, </w:t>
+      </w:r>
+      <w:r>
+        <w:rPr>
+          <w:rStyle w:val="apple-style-span"/>
+          <w:rFonts w:ascii="Cambria Math" w:hAnsi="Cambria Math"/>
+          <w:bCs/>
+          <w:color w:val="000000"/>
+        </w:rPr>
+        <w:t>τ</w:t>
+      </w:r>
+      <w:r>
+        <w:rPr>
+          <w:rStyle w:val="apple-style-span"/>
+          <w:rFonts w:ascii="Cambria Math" w:hAnsi="Cambria Math"/>
+          <w:bCs/>
+          <w:color w:val="000000"/>
+        </w:rPr>
+        <w:t>].</w:t>
       </w:r>
     </w:p>
     <w:sectPr>
@@ -824,6 +1825,11 @@
     <w:name w:val="apple-tab-span"/>
     <w:basedOn w:val="DefaultParagraphFont"/>
     <w:rsid w:val="009719BC"/>
+  </w:style>
+  <w:style w:type="character" w:customStyle="1" w:styleId="apple-style-span">
+    <w:name w:val="apple-style-span"/>
+    <w:basedOn w:val="DefaultParagraphFont"/>
+    <w:rsid w:val="00EB3D1E"/>
   </w:style>
 </w:styles>
 </file>
@@ -1116,7 +2122,7 @@
 </file>
 
 <file path=customXml/itemProps1.xml><?xml version="1.0" encoding="utf-8"?>
-<ds:datastoreItem xmlns:ds="http://schemas.openxmlformats.org/officeDocument/2006/customXml" ds:itemID="{751393CA-D4DA-4774-8CED-2929B27CD952}">
+<ds:datastoreItem xmlns:ds="http://schemas.openxmlformats.org/officeDocument/2006/customXml" ds:itemID="{99EC72EC-1F84-4C8C-87DF-00FCF7DBCDBE}">
   <ds:schemaRefs>
     <ds:schemaRef ds:uri="http://schemas.openxmlformats.org/officeDocument/2006/bibliography"/>
   </ds:schemaRefs>

</xml_diff>

<commit_message>
#1 i, ii, iii
</commit_message>
<xml_diff>
--- a/ftc/hmwk2/writeup.docx
+++ b/ftc/hmwk2/writeup.docx
@@ -220,6 +220,15 @@
           <w:sz w:val="22"/>
           <w:szCs w:val="22"/>
         </w:rPr>
+        <w:t xml:space="preserve"> E</w:t>
+      </w:r>
+      <w:r>
+        <w:rPr>
+          <w:rFonts w:ascii="Cambria Math" w:hAnsi="Cambria Math" w:cs="Arial"/>
+          <w:b/>
+          <w:sz w:val="22"/>
+          <w:szCs w:val="22"/>
+        </w:rPr>
         <w:t>?</w:t>
       </w:r>
     </w:p>
@@ -235,6 +244,9 @@
         </w:rPr>
       </w:pPr>
       <m:oMathPara>
+        <m:oMathParaPr>
+          <m:jc m:val="left"/>
+        </m:oMathParaPr>
         <m:oMath>
           <m:r>
             <w:rPr>
@@ -333,6 +345,9 @@
         </w:rPr>
       </w:pPr>
       <m:oMathPara>
+        <m:oMathParaPr>
+          <m:jc m:val="left"/>
+        </m:oMathParaPr>
         <m:oMath>
           <m:r>
             <w:rPr>
@@ -483,43 +498,7 @@
               <w:sz w:val="22"/>
               <w:szCs w:val="22"/>
             </w:rPr>
-            <m:t xml:space="preserve">Time to complete with failure at </m:t>
-          </m:r>
-          <m:r>
-            <m:rPr>
-              <m:sty m:val="p"/>
-            </m:rPr>
-            <w:rPr>
-              <w:rStyle w:val="apple-style-span"/>
-              <w:rFonts w:ascii="Cambria Math" w:hAnsi="Cambria Math"/>
-              <w:sz w:val="22"/>
-              <w:szCs w:val="22"/>
-            </w:rPr>
-            <m:t>τ</m:t>
-          </m:r>
-          <m:r>
-            <m:rPr>
-              <m:sty m:val="p"/>
-            </m:rPr>
-            <w:rPr>
-              <w:rStyle w:val="apple-style-span"/>
-              <w:rFonts w:ascii="Cambria Math" w:hAnsi="Cambria Math"/>
-              <w:sz w:val="22"/>
-              <w:szCs w:val="22"/>
-            </w:rPr>
-            <m:t>)</m:t>
-          </m:r>
-          <m:r>
-            <m:rPr>
-              <m:sty m:val="p"/>
-            </m:rPr>
-            <w:rPr>
-              <w:rStyle w:val="apple-style-span"/>
-              <w:rFonts w:ascii="Cambria Math" w:hAnsi="Cambria Math"/>
-              <w:sz w:val="22"/>
-              <w:szCs w:val="22"/>
-            </w:rPr>
-            <m:t>(Odds of failure)</m:t>
+            <m:t>Time to complete with failure at τ)(Odds of failure)</m:t>
           </m:r>
           <m:box>
             <m:boxPr>
@@ -569,6 +548,9 @@
         </w:rPr>
       </w:pPr>
       <m:oMathPara>
+        <m:oMathParaPr>
+          <m:jc m:val="left"/>
+        </m:oMathParaPr>
         <m:oMath>
           <m:r>
             <w:rPr>
@@ -576,7 +558,15 @@
               <w:sz w:val="22"/>
               <w:szCs w:val="22"/>
             </w:rPr>
-            <m:t>Time=</m:t>
+            <m:t>E</m:t>
+          </m:r>
+          <m:r>
+            <w:rPr>
+              <w:rFonts w:ascii="Cambria Math" w:eastAsiaTheme="minorEastAsia" w:hAnsi="Cambria Math" w:cs="Arial"/>
+              <w:sz w:val="22"/>
+              <w:szCs w:val="22"/>
+            </w:rPr>
+            <m:t>=</m:t>
           </m:r>
           <m:d>
             <m:dPr>
@@ -719,43 +709,7 @@
               <w:sz w:val="22"/>
               <w:szCs w:val="22"/>
             </w:rPr>
-            <m:t>E+</m:t>
-          </m:r>
-          <m:r>
-            <m:rPr>
-              <m:sty m:val="p"/>
-            </m:rPr>
-            <w:rPr>
-              <w:rStyle w:val="apple-style-span"/>
-              <w:rFonts w:ascii="Cambria Math" w:hAnsi="Cambria Math"/>
-              <w:sz w:val="22"/>
-              <w:szCs w:val="22"/>
-            </w:rPr>
-            <m:t>τ</m:t>
-          </m:r>
-          <m:r>
-            <m:rPr>
-              <m:sty m:val="p"/>
-            </m:rPr>
-            <w:rPr>
-              <w:rStyle w:val="apple-style-span"/>
-              <w:rFonts w:ascii="Cambria Math" w:hAnsi="Cambria Math"/>
-              <w:sz w:val="22"/>
-              <w:szCs w:val="22"/>
-            </w:rPr>
-            <m:t>)(</m:t>
-          </m:r>
-          <m:r>
-            <m:rPr>
-              <m:sty m:val="p"/>
-            </m:rPr>
-            <w:rPr>
-              <w:rStyle w:val="apple-style-span"/>
-              <w:rFonts w:ascii="Cambria Math" w:hAnsi="Cambria Math"/>
-              <w:sz w:val="22"/>
-              <w:szCs w:val="22"/>
-            </w:rPr>
-            <m:t>λ</m:t>
+            <m:t>E+τ)(λ</m:t>
           </m:r>
           <m:sSup>
             <m:sSupPr>
@@ -857,6 +811,9 @@
         </w:rPr>
       </w:pPr>
       <m:oMathPara>
+        <m:oMathParaPr>
+          <m:jc m:val="left"/>
+        </m:oMathParaPr>
         <m:oMath>
           <m:r>
             <w:rPr>
@@ -864,7 +821,7 @@
               <w:sz w:val="22"/>
               <w:szCs w:val="22"/>
             </w:rPr>
-            <m:t>Time=</m:t>
+            <m:t>E</m:t>
           </m:r>
           <m:r>
             <w:rPr>
@@ -872,7 +829,7 @@
               <w:sz w:val="22"/>
               <w:szCs w:val="22"/>
             </w:rPr>
-            <m:t>T</m:t>
+            <m:t>=T</m:t>
           </m:r>
           <m:sSup>
             <m:sSupPr>
@@ -925,6 +882,18 @@
               <w:szCs w:val="22"/>
             </w:rPr>
             <m:t>+</m:t>
+          </m:r>
+          <m:r>
+            <m:rPr>
+              <m:sty m:val="p"/>
+            </m:rPr>
+            <w:rPr>
+              <w:rStyle w:val="apple-style-span"/>
+              <w:rFonts w:ascii="Cambria Math" w:hAnsi="Cambria Math"/>
+              <w:sz w:val="22"/>
+              <w:szCs w:val="22"/>
+            </w:rPr>
+            <m:t>λ</m:t>
           </m:r>
           <m:nary>
             <m:naryPr>
@@ -969,19 +938,7 @@
                   <w:sz w:val="22"/>
                   <w:szCs w:val="22"/>
                 </w:rPr>
-                <m:t>E</m:t>
-              </m:r>
-              <m:r>
-                <m:rPr>
-                  <m:sty m:val="p"/>
-                </m:rPr>
-                <w:rPr>
-                  <w:rStyle w:val="apple-style-span"/>
-                  <w:rFonts w:ascii="Cambria Math" w:hAnsi="Cambria Math"/>
-                  <w:sz w:val="22"/>
-                  <w:szCs w:val="22"/>
-                </w:rPr>
-                <m:t>λ</m:t>
+                <m:t>τ</m:t>
               </m:r>
               <m:sSup>
                 <m:sSupPr>
@@ -1055,6 +1012,18 @@
             </w:rPr>
             <m:t>+</m:t>
           </m:r>
+          <m:r>
+            <m:rPr>
+              <m:sty m:val="p"/>
+            </m:rPr>
+            <w:rPr>
+              <w:rStyle w:val="apple-style-span"/>
+              <w:rFonts w:ascii="Cambria Math" w:hAnsi="Cambria Math"/>
+              <w:sz w:val="22"/>
+              <w:szCs w:val="22"/>
+            </w:rPr>
+            <m:t>Eλ</m:t>
+          </m:r>
           <m:nary>
             <m:naryPr>
               <m:limLoc m:val="subSup"/>
@@ -1088,30 +1057,6 @@
               </m:r>
             </m:sup>
             <m:e>
-              <m:r>
-                <m:rPr>
-                  <m:sty m:val="p"/>
-                </m:rPr>
-                <w:rPr>
-                  <w:rStyle w:val="apple-style-span"/>
-                  <w:rFonts w:ascii="Cambria Math" w:hAnsi="Cambria Math"/>
-                  <w:sz w:val="22"/>
-                  <w:szCs w:val="22"/>
-                </w:rPr>
-                <m:t>λ</m:t>
-              </m:r>
-              <m:r>
-                <m:rPr>
-                  <m:sty m:val="p"/>
-                </m:rPr>
-                <w:rPr>
-                  <w:rStyle w:val="apple-style-span"/>
-                  <w:rFonts w:ascii="Cambria Math" w:hAnsi="Cambria Math"/>
-                  <w:sz w:val="22"/>
-                  <w:szCs w:val="22"/>
-                </w:rPr>
-                <m:t>τ</m:t>
-              </m:r>
               <m:sSup>
                 <m:sSupPr>
                   <m:ctrlPr>
@@ -1191,6 +1136,9 @@
         </w:rPr>
       </w:pPr>
       <m:oMathPara>
+        <m:oMathParaPr>
+          <m:jc m:val="left"/>
+        </m:oMathParaPr>
         <m:oMath>
           <m:r>
             <w:rPr>
@@ -1198,7 +1146,15 @@
               <w:sz w:val="22"/>
               <w:szCs w:val="22"/>
             </w:rPr>
-            <m:t>Time=T</m:t>
+            <m:t>E</m:t>
+          </m:r>
+          <m:r>
+            <w:rPr>
+              <w:rFonts w:ascii="Cambria Math" w:eastAsiaTheme="minorEastAsia" w:hAnsi="Cambria Math" w:cs="Arial"/>
+              <w:sz w:val="22"/>
+              <w:szCs w:val="22"/>
+            </w:rPr>
+            <m:t>=T</m:t>
           </m:r>
           <m:sSup>
             <m:sSupPr>
@@ -1251,6 +1207,18 @@
               <w:szCs w:val="22"/>
             </w:rPr>
             <m:t>+</m:t>
+          </m:r>
+          <m:r>
+            <m:rPr>
+              <m:sty m:val="p"/>
+            </m:rPr>
+            <w:rPr>
+              <w:rStyle w:val="apple-style-span"/>
+              <w:rFonts w:ascii="Cambria Math" w:hAnsi="Cambria Math"/>
+              <w:sz w:val="22"/>
+              <w:szCs w:val="22"/>
+            </w:rPr>
+            <m:t>λ</m:t>
           </m:r>
           <m:d>
             <m:dPr>
@@ -1276,30 +1244,6 @@
                   </m:ctrlPr>
                 </m:fPr>
                 <m:num>
-                  <m:r>
-                    <m:rPr>
-                      <m:sty m:val="p"/>
-                    </m:rPr>
-                    <w:rPr>
-                      <w:rStyle w:val="apple-style-span"/>
-                      <w:rFonts w:ascii="Cambria Math" w:hAnsi="Cambria Math"/>
-                      <w:sz w:val="22"/>
-                      <w:szCs w:val="22"/>
-                    </w:rPr>
-                    <m:t>E</m:t>
-                  </m:r>
-                  <m:r>
-                    <m:rPr>
-                      <m:sty m:val="p"/>
-                    </m:rPr>
-                    <w:rPr>
-                      <w:rStyle w:val="apple-style-span"/>
-                      <w:rFonts w:ascii="Cambria Math" w:hAnsi="Cambria Math"/>
-                      <w:sz w:val="22"/>
-                      <w:szCs w:val="22"/>
-                    </w:rPr>
-                    <m:t>λ</m:t>
-                  </m:r>
                   <m:sSup>
                     <m:sSupPr>
                       <m:ctrlPr>
@@ -1312,6 +1256,18 @@
                       </m:ctrlPr>
                     </m:sSupPr>
                     <m:e>
+                      <m:r>
+                        <m:rPr>
+                          <m:sty m:val="p"/>
+                        </m:rPr>
+                        <w:rPr>
+                          <w:rStyle w:val="apple-style-span"/>
+                          <w:rFonts w:ascii="Cambria Math" w:hAnsi="Cambria Math"/>
+                          <w:sz w:val="22"/>
+                          <w:szCs w:val="22"/>
+                        </w:rPr>
+                        <m:t>T</m:t>
+                      </m:r>
                       <m:r>
                         <w:rPr>
                           <w:rFonts w:ascii="Cambria Math" w:eastAsiaTheme="minorEastAsia" w:hAnsi="Cambria Math" w:cs="Arial"/>
@@ -1340,7 +1296,7 @@
                           <w:sz w:val="22"/>
                           <w:szCs w:val="22"/>
                         </w:rPr>
-                        <m:t>λτ</m:t>
+                        <m:t>λT</m:t>
                       </m:r>
                     </m:sup>
                   </m:sSup>
@@ -1368,199 +1324,13 @@
                   </m:r>
                 </m:den>
               </m:f>
-            </m:e>
-          </m:d>
-          <m:d>
-            <m:dPr>
-              <m:begChr m:val="|"/>
-              <m:endChr m:val=""/>
-              <m:ctrlPr>
-                <w:rPr>
-                  <w:rFonts w:ascii="Cambria Math" w:eastAsiaTheme="minorEastAsia" w:hAnsi="Cambria Math" w:cs="Arial"/>
-                  <w:i/>
-                  <w:sz w:val="22"/>
-                  <w:szCs w:val="22"/>
-                </w:rPr>
-              </m:ctrlPr>
-            </m:dPr>
-            <m:e>
-              <m:m>
-                <m:mPr>
-                  <m:mcs>
-                    <m:mc>
-                      <m:mcPr>
-                        <m:count m:val="1"/>
-                        <m:mcJc m:val="center"/>
-                      </m:mcPr>
-                    </m:mc>
-                  </m:mcs>
-                  <m:ctrlPr>
-                    <w:rPr>
-                      <w:rFonts w:ascii="Cambria Math" w:eastAsiaTheme="minorEastAsia" w:hAnsi="Cambria Math" w:cs="Arial"/>
-                      <w:i/>
-                      <w:sz w:val="22"/>
-                      <w:szCs w:val="22"/>
-                    </w:rPr>
-                  </m:ctrlPr>
-                </m:mPr>
-                <m:mr>
-                  <m:e>
-                    <m:r>
-                      <w:rPr>
-                        <w:rFonts w:ascii="Cambria Math" w:eastAsiaTheme="minorEastAsia" w:hAnsi="Cambria Math" w:cs="Arial"/>
-                        <w:sz w:val="22"/>
-                        <w:szCs w:val="22"/>
-                      </w:rPr>
-                      <m:t>T</m:t>
-                    </m:r>
-                  </m:e>
-                </m:mr>
-                <m:mr>
-                  <m:e>
-                    <m:r>
-                      <w:rPr>
-                        <w:rFonts w:ascii="Cambria Math" w:eastAsiaTheme="minorEastAsia" w:hAnsi="Cambria Math" w:cs="Arial"/>
-                        <w:sz w:val="22"/>
-                        <w:szCs w:val="22"/>
-                      </w:rPr>
-                      <m:t>0</m:t>
-                    </m:r>
-                  </m:e>
-                </m:mr>
-              </m:m>
-            </m:e>
-          </m:d>
-          <m:r>
-            <w:rPr>
-              <w:rFonts w:ascii="Cambria Math" w:eastAsiaTheme="minorEastAsia" w:hAnsi="Cambria Math" w:cs="Arial"/>
-              <w:sz w:val="22"/>
-              <w:szCs w:val="22"/>
-            </w:rPr>
-            <m:t>+</m:t>
-          </m:r>
-          <m:r>
-            <m:rPr>
-              <m:sty m:val="p"/>
-            </m:rPr>
-            <w:rPr>
-              <w:rStyle w:val="apple-style-span"/>
-              <w:rFonts w:ascii="Cambria Math" w:hAnsi="Cambria Math"/>
-              <w:sz w:val="22"/>
-              <w:szCs w:val="22"/>
-            </w:rPr>
-            <m:t>λ</m:t>
-          </m:r>
-          <m:d>
-            <m:dPr>
-              <m:ctrlPr>
-                <w:rPr>
-                  <w:rFonts w:ascii="Cambria Math" w:eastAsiaTheme="minorEastAsia" w:hAnsi="Cambria Math" w:cs="Arial"/>
-                  <w:i/>
-                  <w:sz w:val="22"/>
-                  <w:szCs w:val="22"/>
-                </w:rPr>
-              </m:ctrlPr>
-            </m:dPr>
-            <m:e>
-              <m:f>
-                <m:fPr>
-                  <m:ctrlPr>
-                    <w:rPr>
-                      <w:rFonts w:ascii="Cambria Math" w:eastAsiaTheme="minorEastAsia" w:hAnsi="Cambria Math" w:cs="Arial"/>
-                      <w:i/>
-                      <w:sz w:val="22"/>
-                      <w:szCs w:val="22"/>
-                    </w:rPr>
-                  </m:ctrlPr>
-                </m:fPr>
-                <m:num>
-                  <m:r>
-                    <m:rPr>
-                      <m:sty m:val="p"/>
-                    </m:rPr>
-                    <w:rPr>
-                      <w:rStyle w:val="apple-style-span"/>
-                      <w:rFonts w:ascii="Cambria Math" w:hAnsi="Cambria Math"/>
-                      <w:sz w:val="22"/>
-                      <w:szCs w:val="22"/>
-                    </w:rPr>
-                    <m:t>τ</m:t>
-                  </m:r>
-                  <m:sSup>
-                    <m:sSupPr>
-                      <m:ctrlPr>
-                        <w:rPr>
-                          <w:rFonts w:ascii="Cambria Math" w:eastAsiaTheme="minorEastAsia" w:hAnsi="Cambria Math" w:cs="Arial"/>
-                          <w:i/>
-                          <w:sz w:val="22"/>
-                          <w:szCs w:val="22"/>
-                        </w:rPr>
-                      </m:ctrlPr>
-                    </m:sSupPr>
-                    <m:e>
-                      <m:r>
-                        <w:rPr>
-                          <w:rFonts w:ascii="Cambria Math" w:eastAsiaTheme="minorEastAsia" w:hAnsi="Cambria Math" w:cs="Arial"/>
-                          <w:sz w:val="22"/>
-                          <w:szCs w:val="22"/>
-                        </w:rPr>
-                        <m:t>e</m:t>
-                      </m:r>
-                    </m:e>
-                    <m:sup>
-                      <m:r>
-                        <w:rPr>
-                          <w:rFonts w:ascii="Cambria Math" w:eastAsiaTheme="minorEastAsia" w:hAnsi="Cambria Math" w:cs="Arial"/>
-                          <w:sz w:val="22"/>
-                          <w:szCs w:val="22"/>
-                        </w:rPr>
-                        <m:t>-</m:t>
-                      </m:r>
-                      <m:r>
-                        <m:rPr>
-                          <m:sty m:val="p"/>
-                        </m:rPr>
-                        <w:rPr>
-                          <w:rStyle w:val="apple-style-span"/>
-                          <w:rFonts w:ascii="Cambria Math" w:hAnsi="Cambria Math"/>
-                          <w:sz w:val="22"/>
-                          <w:szCs w:val="22"/>
-                        </w:rPr>
-                        <m:t>λτ</m:t>
-                      </m:r>
-                    </m:sup>
-                  </m:sSup>
-                </m:num>
-                <m:den>
-                  <m:r>
-                    <w:rPr>
-                      <w:rFonts w:ascii="Cambria Math" w:eastAsiaTheme="minorEastAsia" w:hAnsi="Cambria Math" w:cs="Arial"/>
-                      <w:sz w:val="22"/>
-                      <w:szCs w:val="22"/>
-                    </w:rPr>
-                    <m:t>-</m:t>
-                  </m:r>
-                  <m:r>
-                    <m:rPr>
-                      <m:sty m:val="p"/>
-                    </m:rPr>
-                    <w:rPr>
-                      <w:rStyle w:val="apple-style-span"/>
-                      <w:rFonts w:ascii="Cambria Math" w:hAnsi="Cambria Math"/>
-                      <w:sz w:val="22"/>
-                      <w:szCs w:val="22"/>
-                    </w:rPr>
-                    <m:t>λ</m:t>
-                  </m:r>
-                </m:den>
-              </m:f>
-              <m:r>
-                <w:rPr>
-                  <w:rFonts w:ascii="Cambria Math" w:eastAsiaTheme="minorEastAsia" w:hAnsi="Cambria Math" w:cs="Arial"/>
-                  <w:sz w:val="22"/>
-                  <w:szCs w:val="22"/>
-                </w:rPr>
-                <m:t>-</m:t>
+              <m:r>
+                <w:rPr>
+                  <w:rFonts w:ascii="Cambria Math" w:eastAsiaTheme="minorEastAsia" w:hAnsi="Cambria Math" w:cs="Arial"/>
+                  <w:sz w:val="22"/>
+                  <w:szCs w:val="22"/>
+                </w:rPr>
+                <m:t>+</m:t>
               </m:r>
               <m:f>
                 <m:fPr>
@@ -1614,10 +1384,18 @@
                           <w:sz w:val="22"/>
                           <w:szCs w:val="22"/>
                         </w:rPr>
-                        <m:t>λτ</m:t>
+                        <m:t>λT</m:t>
                       </m:r>
                     </m:sup>
                   </m:sSup>
+                  <m:r>
+                    <w:rPr>
+                      <w:rFonts w:ascii="Cambria Math" w:eastAsiaTheme="minorEastAsia" w:hAnsi="Cambria Math" w:cs="Arial"/>
+                      <w:sz w:val="22"/>
+                      <w:szCs w:val="22"/>
+                    </w:rPr>
+                    <m:t>-1</m:t>
+                  </m:r>
                 </m:num>
                 <m:den>
                   <m:sSup>
@@ -1632,14 +1410,6 @@
                       </m:ctrlPr>
                     </m:sSupPr>
                     <m:e>
-                      <m:r>
-                        <w:rPr>
-                          <w:rFonts w:ascii="Cambria Math" w:eastAsiaTheme="minorEastAsia" w:hAnsi="Cambria Math" w:cs="Arial"/>
-                          <w:sz w:val="22"/>
-                          <w:szCs w:val="22"/>
-                        </w:rPr>
-                        <m:t>-</m:t>
-                      </m:r>
                       <m:r>
                         <m:rPr>
                           <m:sty m:val="p"/>
@@ -1668,134 +1438,14 @@
               </m:f>
             </m:e>
           </m:d>
-          <m:d>
-            <m:dPr>
-              <m:begChr m:val="|"/>
-              <m:endChr m:val=""/>
-              <m:ctrlPr>
-                <w:rPr>
-                  <w:rFonts w:ascii="Cambria Math" w:eastAsiaTheme="minorEastAsia" w:hAnsi="Cambria Math" w:cs="Arial"/>
-                  <w:i/>
-                  <w:sz w:val="22"/>
-                  <w:szCs w:val="22"/>
-                </w:rPr>
-              </m:ctrlPr>
-            </m:dPr>
-            <m:e>
-              <m:m>
-                <m:mPr>
-                  <m:mcs>
-                    <m:mc>
-                      <m:mcPr>
-                        <m:count m:val="1"/>
-                        <m:mcJc m:val="center"/>
-                      </m:mcPr>
-                    </m:mc>
-                  </m:mcs>
-                  <m:ctrlPr>
-                    <w:rPr>
-                      <w:rFonts w:ascii="Cambria Math" w:eastAsiaTheme="minorEastAsia" w:hAnsi="Cambria Math" w:cs="Arial"/>
-                      <w:i/>
-                      <w:sz w:val="22"/>
-                      <w:szCs w:val="22"/>
-                    </w:rPr>
-                  </m:ctrlPr>
-                </m:mPr>
-                <m:mr>
-                  <m:e>
-                    <m:r>
-                      <w:rPr>
-                        <w:rFonts w:ascii="Cambria Math" w:eastAsiaTheme="minorEastAsia" w:hAnsi="Cambria Math" w:cs="Arial"/>
-                        <w:sz w:val="22"/>
-                        <w:szCs w:val="22"/>
-                      </w:rPr>
-                      <m:t>T</m:t>
-                    </m:r>
-                  </m:e>
-                </m:mr>
-                <m:mr>
-                  <m:e>
-                    <m:r>
-                      <w:rPr>
-                        <w:rFonts w:ascii="Cambria Math" w:eastAsiaTheme="minorEastAsia" w:hAnsi="Cambria Math" w:cs="Arial"/>
-                        <w:sz w:val="22"/>
-                        <w:szCs w:val="22"/>
-                      </w:rPr>
-                      <m:t>0</m:t>
-                    </m:r>
-                  </m:e>
-                </m:mr>
-              </m:m>
-            </m:e>
-          </m:d>
-        </m:oMath>
-      </m:oMathPara>
-    </w:p>
-    <w:p>
-      <w:pPr>
-        <w:pStyle w:val="Default"/>
-        <w:ind w:left="360"/>
-        <w:jc w:val="both"/>
-        <w:rPr>
-          <w:rFonts w:ascii="Cambria Math" w:eastAsiaTheme="minorEastAsia" w:hAnsi="Cambria Math" w:cs="Arial"/>
-          <w:sz w:val="22"/>
-          <w:szCs w:val="22"/>
-        </w:rPr>
-      </w:pPr>
-      <m:oMathPara>
-        <m:oMath>
           <m:r>
             <w:rPr>
               <w:rFonts w:ascii="Cambria Math" w:eastAsiaTheme="minorEastAsia" w:hAnsi="Cambria Math" w:cs="Arial"/>
               <w:sz w:val="22"/>
               <w:szCs w:val="22"/>
             </w:rPr>
-            <m:t>Time=T</m:t>
-          </m:r>
-          <m:sSup>
-            <m:sSupPr>
-              <m:ctrlPr>
-                <w:rPr>
-                  <w:rFonts w:ascii="Cambria Math" w:eastAsiaTheme="minorEastAsia" w:hAnsi="Cambria Math" w:cs="Arial"/>
-                  <w:i/>
-                  <w:sz w:val="22"/>
-                  <w:szCs w:val="22"/>
-                </w:rPr>
-              </m:ctrlPr>
-            </m:sSupPr>
-            <m:e>
-              <m:r>
-                <w:rPr>
-                  <w:rFonts w:ascii="Cambria Math" w:eastAsiaTheme="minorEastAsia" w:hAnsi="Cambria Math" w:cs="Arial"/>
-                  <w:sz w:val="22"/>
-                  <w:szCs w:val="22"/>
-                </w:rPr>
-                <m:t>e</m:t>
-              </m:r>
-            </m:e>
-            <m:sup>
-              <m:r>
-                <w:rPr>
-                  <w:rFonts w:ascii="Cambria Math" w:eastAsiaTheme="minorEastAsia" w:hAnsi="Cambria Math" w:cs="Arial"/>
-                  <w:sz w:val="22"/>
-                  <w:szCs w:val="22"/>
-                </w:rPr>
-                <m:t>-</m:t>
-              </m:r>
-              <m:r>
-                <m:rPr>
-                  <m:sty m:val="p"/>
-                </m:rPr>
-                <w:rPr>
-                  <w:rStyle w:val="apple-style-span"/>
-                  <w:rFonts w:ascii="Cambria Math" w:hAnsi="Cambria Math"/>
-                  <w:sz w:val="22"/>
-                  <w:szCs w:val="22"/>
-                </w:rPr>
-                <m:t>λτ</m:t>
-              </m:r>
-            </m:sup>
-          </m:sSup>
+            <m:t>+</m:t>
+          </m:r>
           <m:r>
             <m:rPr>
               <m:sty m:val="p"/>
@@ -1806,187 +1456,20 @@
               <w:sz w:val="22"/>
               <w:szCs w:val="22"/>
             </w:rPr>
-            <m:t>-E</m:t>
+            <m:t>Eλ</m:t>
           </m:r>
           <m:d>
             <m:dPr>
               <m:ctrlPr>
                 <w:rPr>
-                  <w:rStyle w:val="apple-style-span"/>
-                  <w:rFonts w:ascii="Cambria Math" w:hAnsi="Cambria Math"/>
-                  <w:bCs/>
+                  <w:rFonts w:ascii="Cambria Math" w:eastAsiaTheme="minorEastAsia" w:hAnsi="Cambria Math" w:cs="Arial"/>
+                  <w:i/>
                   <w:sz w:val="22"/>
                   <w:szCs w:val="22"/>
                 </w:rPr>
               </m:ctrlPr>
             </m:dPr>
             <m:e>
-              <m:sSup>
-                <m:sSupPr>
-                  <m:ctrlPr>
-                    <w:rPr>
-                      <w:rFonts w:ascii="Cambria Math" w:eastAsiaTheme="minorEastAsia" w:hAnsi="Cambria Math" w:cs="Arial"/>
-                      <w:i/>
-                      <w:sz w:val="22"/>
-                      <w:szCs w:val="22"/>
-                    </w:rPr>
-                  </m:ctrlPr>
-                </m:sSupPr>
-                <m:e>
-                  <m:r>
-                    <w:rPr>
-                      <w:rFonts w:ascii="Cambria Math" w:eastAsiaTheme="minorEastAsia" w:hAnsi="Cambria Math" w:cs="Arial"/>
-                      <w:sz w:val="22"/>
-                      <w:szCs w:val="22"/>
-                    </w:rPr>
-                    <m:t>e</m:t>
-                  </m:r>
-                </m:e>
-                <m:sup>
-                  <m:r>
-                    <w:rPr>
-                      <w:rFonts w:ascii="Cambria Math" w:eastAsiaTheme="minorEastAsia" w:hAnsi="Cambria Math" w:cs="Arial"/>
-                      <w:sz w:val="22"/>
-                      <w:szCs w:val="22"/>
-                    </w:rPr>
-                    <m:t>-</m:t>
-                  </m:r>
-                  <m:r>
-                    <m:rPr>
-                      <m:sty m:val="p"/>
-                    </m:rPr>
-                    <w:rPr>
-                      <w:rStyle w:val="apple-style-span"/>
-                      <w:rFonts w:ascii="Cambria Math" w:hAnsi="Cambria Math"/>
-                      <w:sz w:val="22"/>
-                      <w:szCs w:val="22"/>
-                    </w:rPr>
-                    <m:t>λ</m:t>
-                  </m:r>
-                  <m:r>
-                    <m:rPr>
-                      <m:sty m:val="p"/>
-                    </m:rPr>
-                    <w:rPr>
-                      <w:rStyle w:val="apple-style-span"/>
-                      <w:rFonts w:ascii="Cambria Math" w:hAnsi="Cambria Math"/>
-                      <w:sz w:val="22"/>
-                      <w:szCs w:val="22"/>
-                    </w:rPr>
-                    <m:t>T</m:t>
-                  </m:r>
-                </m:sup>
-              </m:sSup>
-              <m:r>
-                <w:rPr>
-                  <w:rFonts w:ascii="Cambria Math" w:eastAsiaTheme="minorEastAsia" w:hAnsi="Cambria Math" w:cs="Arial"/>
-                  <w:sz w:val="22"/>
-                  <w:szCs w:val="22"/>
-                </w:rPr>
-                <m:t>-1</m:t>
-              </m:r>
-            </m:e>
-          </m:d>
-          <m:r>
-            <w:rPr>
-              <w:rFonts w:ascii="Cambria Math" w:eastAsiaTheme="minorEastAsia" w:hAnsi="Cambria Math" w:cs="Arial"/>
-              <w:sz w:val="22"/>
-              <w:szCs w:val="22"/>
-            </w:rPr>
-            <m:t>+</m:t>
-          </m:r>
-          <m:d>
-            <m:dPr>
-              <m:ctrlPr>
-                <w:rPr>
-                  <w:rFonts w:ascii="Cambria Math" w:eastAsiaTheme="minorEastAsia" w:hAnsi="Cambria Math" w:cs="Arial"/>
-                  <w:i/>
-                  <w:sz w:val="22"/>
-                  <w:szCs w:val="22"/>
-                </w:rPr>
-              </m:ctrlPr>
-            </m:dPr>
-            <m:e>
-              <m:r>
-                <w:rPr>
-                  <w:rFonts w:ascii="Cambria Math" w:eastAsiaTheme="minorEastAsia" w:hAnsi="Cambria Math" w:cs="Arial"/>
-                  <w:sz w:val="22"/>
-                  <w:szCs w:val="22"/>
-                </w:rPr>
-                <m:t>-</m:t>
-              </m:r>
-              <m:r>
-                <w:rPr>
-                  <w:rFonts w:ascii="Cambria Math" w:eastAsiaTheme="minorEastAsia" w:hAnsi="Cambria Math" w:cs="Arial"/>
-                  <w:sz w:val="22"/>
-                  <w:szCs w:val="22"/>
-                </w:rPr>
-                <m:t>T</m:t>
-              </m:r>
-              <m:sSup>
-                <m:sSupPr>
-                  <m:ctrlPr>
-                    <w:rPr>
-                      <w:rFonts w:ascii="Cambria Math" w:eastAsiaTheme="minorEastAsia" w:hAnsi="Cambria Math" w:cs="Arial"/>
-                      <w:i/>
-                      <w:sz w:val="22"/>
-                      <w:szCs w:val="22"/>
-                    </w:rPr>
-                  </m:ctrlPr>
-                </m:sSupPr>
-                <m:e>
-                  <m:r>
-                    <w:rPr>
-                      <w:rFonts w:ascii="Cambria Math" w:eastAsiaTheme="minorEastAsia" w:hAnsi="Cambria Math" w:cs="Arial"/>
-                      <w:sz w:val="22"/>
-                      <w:szCs w:val="22"/>
-                    </w:rPr>
-                    <m:t>e</m:t>
-                  </m:r>
-                </m:e>
-                <m:sup>
-                  <m:r>
-                    <w:rPr>
-                      <w:rFonts w:ascii="Cambria Math" w:eastAsiaTheme="minorEastAsia" w:hAnsi="Cambria Math" w:cs="Arial"/>
-                      <w:sz w:val="22"/>
-                      <w:szCs w:val="22"/>
-                    </w:rPr>
-                    <m:t>-</m:t>
-                  </m:r>
-                  <m:r>
-                    <m:rPr>
-                      <m:sty m:val="p"/>
-                    </m:rPr>
-                    <w:rPr>
-                      <w:rStyle w:val="apple-style-span"/>
-                      <w:rFonts w:ascii="Cambria Math" w:hAnsi="Cambria Math"/>
-                      <w:sz w:val="22"/>
-                      <w:szCs w:val="22"/>
-                    </w:rPr>
-                    <m:t>λ</m:t>
-                  </m:r>
-                  <m:r>
-                    <m:rPr>
-                      <m:sty m:val="p"/>
-                    </m:rPr>
-                    <w:rPr>
-                      <w:rStyle w:val="apple-style-span"/>
-                      <w:rFonts w:ascii="Cambria Math" w:hAnsi="Cambria Math"/>
-                      <w:sz w:val="22"/>
-                      <w:szCs w:val="22"/>
-                    </w:rPr>
-                    <m:t>T</m:t>
-                  </m:r>
-                </m:sup>
-              </m:sSup>
-              <m:r>
-                <w:rPr>
-                  <w:rFonts w:ascii="Cambria Math" w:eastAsiaTheme="minorEastAsia" w:hAnsi="Cambria Math" w:cs="Arial"/>
-                  <w:sz w:val="22"/>
-                  <w:szCs w:val="22"/>
-                </w:rPr>
-                <m:t>+</m:t>
-              </m:r>
               <m:f>
                 <m:fPr>
                   <m:ctrlPr>
@@ -2055,52 +1538,24 @@
                       </m:r>
                     </m:sup>
                   </m:sSup>
+                  <m:r>
+                    <w:rPr>
+                      <w:rFonts w:ascii="Cambria Math" w:eastAsiaTheme="minorEastAsia" w:hAnsi="Cambria Math" w:cs="Arial"/>
+                      <w:sz w:val="22"/>
+                      <w:szCs w:val="22"/>
+                    </w:rPr>
+                    <m:t>-1</m:t>
+                  </m:r>
                 </m:num>
                 <m:den>
                   <m:r>
-                    <m:rPr>
-                      <m:sty m:val="p"/>
-                    </m:rPr>
-                    <w:rPr>
-                      <w:rStyle w:val="apple-style-span"/>
-                      <w:rFonts w:ascii="Cambria Math" w:hAnsi="Cambria Math"/>
-                      <w:sz w:val="22"/>
-                      <w:szCs w:val="22"/>
-                    </w:rPr>
-                    <m:t>λ</m:t>
+                    <w:rPr>
+                      <w:rFonts w:ascii="Cambria Math" w:eastAsiaTheme="minorEastAsia" w:hAnsi="Cambria Math" w:cs="Arial"/>
+                      <w:sz w:val="22"/>
+                      <w:szCs w:val="22"/>
+                    </w:rPr>
+                    <m:t>-</m:t>
                   </m:r>
-                </m:den>
-              </m:f>
-              <m:r>
-                <w:rPr>
-                  <w:rFonts w:ascii="Cambria Math" w:eastAsiaTheme="minorEastAsia" w:hAnsi="Cambria Math" w:cs="Arial"/>
-                  <w:sz w:val="22"/>
-                  <w:szCs w:val="22"/>
-                </w:rPr>
-                <m:t>-</m:t>
-              </m:r>
-              <m:f>
-                <m:fPr>
-                  <m:ctrlPr>
-                    <w:rPr>
-                      <w:rFonts w:ascii="Cambria Math" w:eastAsiaTheme="minorEastAsia" w:hAnsi="Cambria Math" w:cs="Arial"/>
-                      <w:i/>
-                      <w:sz w:val="22"/>
-                      <w:szCs w:val="22"/>
-                    </w:rPr>
-                  </m:ctrlPr>
-                </m:fPr>
-                <m:num>
-                  <m:r>
-                    <w:rPr>
-                      <w:rFonts w:ascii="Cambria Math" w:eastAsiaTheme="minorEastAsia" w:hAnsi="Cambria Math" w:cs="Arial"/>
-                      <w:sz w:val="22"/>
-                      <w:szCs w:val="22"/>
-                    </w:rPr>
-                    <m:t>1</m:t>
-                  </m:r>
-                </m:num>
-                <m:den>
                   <m:r>
                     <m:rPr>
                       <m:sty m:val="p"/>
@@ -2127,11 +1582,14 @@
         <w:jc w:val="both"/>
         <w:rPr>
           <w:rFonts w:ascii="Cambria Math" w:eastAsiaTheme="minorEastAsia" w:hAnsi="Cambria Math" w:cs="Arial"/>
-          <w:sz w:val="20"/>
-          <w:szCs w:val="20"/>
+          <w:sz w:val="22"/>
+          <w:szCs w:val="22"/>
         </w:rPr>
       </w:pPr>
       <m:oMathPara>
+        <m:oMathParaPr>
+          <m:jc m:val="left"/>
+        </m:oMathParaPr>
         <m:oMath>
           <m:r>
             <w:rPr>
@@ -2139,33 +1597,136 @@
               <w:sz w:val="22"/>
               <w:szCs w:val="22"/>
             </w:rPr>
-            <m:t>Time=</m:t>
-          </m:r>
-          <m:r>
-            <m:rPr>
-              <m:sty m:val="p"/>
-            </m:rPr>
-            <w:rPr>
-              <w:rStyle w:val="apple-style-span"/>
-              <w:rFonts w:ascii="Cambria Math" w:hAnsi="Cambria Math"/>
+            <m:t>E=T</m:t>
+          </m:r>
+          <m:sSup>
+            <m:sSupPr>
+              <m:ctrlPr>
+                <w:rPr>
+                  <w:rFonts w:ascii="Cambria Math" w:eastAsiaTheme="minorEastAsia" w:hAnsi="Cambria Math" w:cs="Arial"/>
+                  <w:i/>
+                  <w:sz w:val="22"/>
+                  <w:szCs w:val="22"/>
+                </w:rPr>
+              </m:ctrlPr>
+            </m:sSupPr>
+            <m:e>
+              <m:r>
+                <w:rPr>
+                  <w:rFonts w:ascii="Cambria Math" w:eastAsiaTheme="minorEastAsia" w:hAnsi="Cambria Math" w:cs="Arial"/>
+                  <w:sz w:val="22"/>
+                  <w:szCs w:val="22"/>
+                </w:rPr>
+                <m:t>e</m:t>
+              </m:r>
+            </m:e>
+            <m:sup>
+              <m:r>
+                <w:rPr>
+                  <w:rFonts w:ascii="Cambria Math" w:eastAsiaTheme="minorEastAsia" w:hAnsi="Cambria Math" w:cs="Arial"/>
+                  <w:sz w:val="22"/>
+                  <w:szCs w:val="22"/>
+                </w:rPr>
+                <m:t>-</m:t>
+              </m:r>
+              <m:r>
+                <m:rPr>
+                  <m:sty m:val="p"/>
+                </m:rPr>
+                <w:rPr>
+                  <w:rStyle w:val="apple-style-span"/>
+                  <w:rFonts w:ascii="Cambria Math" w:hAnsi="Cambria Math"/>
+                  <w:sz w:val="22"/>
+                  <w:szCs w:val="22"/>
+                </w:rPr>
+                <m:t>λτ</m:t>
+              </m:r>
+            </m:sup>
+          </m:sSup>
+          <m:r>
+            <w:rPr>
+              <w:rFonts w:ascii="Cambria Math" w:eastAsiaTheme="minorEastAsia" w:hAnsi="Cambria Math" w:cs="Arial"/>
               <w:sz w:val="22"/>
               <w:szCs w:val="22"/>
             </w:rPr>
-            <m:t>-E</m:t>
-          </m:r>
-          <m:d>
-            <m:dPr>
+            <m:t>-</m:t>
+          </m:r>
+          <m:sSup>
+            <m:sSupPr>
               <m:ctrlPr>
+                <w:rPr>
+                  <w:rFonts w:ascii="Cambria Math" w:eastAsiaTheme="minorEastAsia" w:hAnsi="Cambria Math" w:cs="Arial"/>
+                  <w:i/>
+                  <w:sz w:val="22"/>
+                  <w:szCs w:val="22"/>
+                </w:rPr>
+              </m:ctrlPr>
+            </m:sSupPr>
+            <m:e>
+              <m:r>
+                <m:rPr>
+                  <m:sty m:val="p"/>
+                </m:rPr>
                 <w:rPr>
                   <w:rStyle w:val="apple-style-span"/>
                   <w:rFonts w:ascii="Cambria Math" w:hAnsi="Cambria Math"/>
-                  <w:bCs/>
+                  <w:sz w:val="22"/>
+                  <w:szCs w:val="22"/>
+                </w:rPr>
+                <m:t>T</m:t>
+              </m:r>
+              <m:r>
+                <w:rPr>
+                  <w:rFonts w:ascii="Cambria Math" w:eastAsiaTheme="minorEastAsia" w:hAnsi="Cambria Math" w:cs="Arial"/>
+                  <w:sz w:val="22"/>
+                  <w:szCs w:val="22"/>
+                </w:rPr>
+                <m:t>e</m:t>
+              </m:r>
+            </m:e>
+            <m:sup>
+              <m:r>
+                <w:rPr>
+                  <w:rFonts w:ascii="Cambria Math" w:eastAsiaTheme="minorEastAsia" w:hAnsi="Cambria Math" w:cs="Arial"/>
+                  <w:sz w:val="22"/>
+                  <w:szCs w:val="22"/>
+                </w:rPr>
+                <m:t>-</m:t>
+              </m:r>
+              <m:r>
+                <m:rPr>
+                  <m:sty m:val="p"/>
+                </m:rPr>
+                <w:rPr>
+                  <w:rStyle w:val="apple-style-span"/>
+                  <w:rFonts w:ascii="Cambria Math" w:hAnsi="Cambria Math"/>
+                  <w:sz w:val="22"/>
+                  <w:szCs w:val="22"/>
+                </w:rPr>
+                <m:t>λT</m:t>
+              </m:r>
+            </m:sup>
+          </m:sSup>
+          <m:r>
+            <w:rPr>
+              <w:rFonts w:ascii="Cambria Math" w:eastAsiaTheme="minorEastAsia" w:hAnsi="Cambria Math" w:cs="Arial"/>
+              <w:sz w:val="22"/>
+              <w:szCs w:val="22"/>
+            </w:rPr>
+            <m:t>+</m:t>
+          </m:r>
+          <m:f>
+            <m:fPr>
+              <m:ctrlPr>
+                <w:rPr>
+                  <w:rFonts w:ascii="Cambria Math" w:eastAsiaTheme="minorEastAsia" w:hAnsi="Cambria Math" w:cs="Arial"/>
+                  <w:i/>
                   <w:sz w:val="22"/>
                   <w:szCs w:val="22"/>
                 </w:rPr>
               </m:ctrlPr>
-            </m:dPr>
-            <m:e>
+            </m:fPr>
+            <m:num>
               <m:sSup>
                 <m:sSupPr>
                   <m:ctrlPr>
@@ -2206,19 +1767,7 @@
                       <w:sz w:val="22"/>
                       <w:szCs w:val="22"/>
                     </w:rPr>
-                    <m:t>λ</m:t>
-                  </m:r>
-                  <m:r>
-                    <m:rPr>
-                      <m:sty m:val="p"/>
-                    </m:rPr>
-                    <w:rPr>
-                      <w:rStyle w:val="apple-style-span"/>
-                      <w:rFonts w:ascii="Cambria Math" w:hAnsi="Cambria Math"/>
-                      <w:sz w:val="22"/>
-                      <w:szCs w:val="22"/>
-                    </w:rPr>
-                    <m:t>T</m:t>
+                    <m:t>λT</m:t>
                   </m:r>
                 </m:sup>
               </m:sSup>
@@ -2230,15 +1779,188 @@
                 </w:rPr>
                 <m:t>-1</m:t>
               </m:r>
-            </m:e>
-          </m:d>
+            </m:num>
+            <m:den>
+              <m:r>
+                <m:rPr>
+                  <m:sty m:val="p"/>
+                </m:rPr>
+                <w:rPr>
+                  <w:rStyle w:val="apple-style-span"/>
+                  <w:rFonts w:ascii="Cambria Math" w:hAnsi="Cambria Math"/>
+                  <w:sz w:val="22"/>
+                  <w:szCs w:val="22"/>
+                </w:rPr>
+                <m:t>λ</m:t>
+              </m:r>
+            </m:den>
+          </m:f>
           <m:r>
             <w:rPr>
               <w:rFonts w:ascii="Cambria Math" w:eastAsiaTheme="minorEastAsia" w:hAnsi="Cambria Math" w:cs="Arial"/>
               <w:sz w:val="22"/>
               <w:szCs w:val="22"/>
             </w:rPr>
+            <m:t>-</m:t>
+          </m:r>
+          <m:r>
+            <m:rPr>
+              <m:sty m:val="p"/>
+            </m:rPr>
+            <w:rPr>
+              <w:rStyle w:val="apple-style-span"/>
+              <w:rFonts w:ascii="Cambria Math" w:hAnsi="Cambria Math"/>
+              <w:sz w:val="22"/>
+              <w:szCs w:val="22"/>
+            </w:rPr>
+            <m:t>E</m:t>
+          </m:r>
+          <m:sSup>
+            <m:sSupPr>
+              <m:ctrlPr>
+                <w:rPr>
+                  <w:rFonts w:ascii="Cambria Math" w:eastAsiaTheme="minorEastAsia" w:hAnsi="Cambria Math" w:cs="Arial"/>
+                  <w:i/>
+                  <w:sz w:val="22"/>
+                  <w:szCs w:val="22"/>
+                </w:rPr>
+              </m:ctrlPr>
+            </m:sSupPr>
+            <m:e>
+              <m:r>
+                <w:rPr>
+                  <w:rFonts w:ascii="Cambria Math" w:eastAsiaTheme="minorEastAsia" w:hAnsi="Cambria Math" w:cs="Arial"/>
+                  <w:sz w:val="22"/>
+                  <w:szCs w:val="22"/>
+                </w:rPr>
+                <m:t>e</m:t>
+              </m:r>
+            </m:e>
+            <m:sup>
+              <m:r>
+                <w:rPr>
+                  <w:rFonts w:ascii="Cambria Math" w:eastAsiaTheme="minorEastAsia" w:hAnsi="Cambria Math" w:cs="Arial"/>
+                  <w:sz w:val="22"/>
+                  <w:szCs w:val="22"/>
+                </w:rPr>
+                <m:t>-</m:t>
+              </m:r>
+              <m:r>
+                <m:rPr>
+                  <m:sty m:val="p"/>
+                </m:rPr>
+                <w:rPr>
+                  <w:rStyle w:val="apple-style-span"/>
+                  <w:rFonts w:ascii="Cambria Math" w:hAnsi="Cambria Math"/>
+                  <w:sz w:val="22"/>
+                  <w:szCs w:val="22"/>
+                </w:rPr>
+                <m:t>λT</m:t>
+              </m:r>
+            </m:sup>
+          </m:sSup>
+          <m:r>
+            <w:rPr>
+              <w:rFonts w:ascii="Cambria Math" w:eastAsiaTheme="minorEastAsia" w:hAnsi="Cambria Math" w:cs="Arial"/>
+              <w:sz w:val="22"/>
+              <w:szCs w:val="22"/>
+            </w:rPr>
             <m:t>+</m:t>
+          </m:r>
+          <m:r>
+            <m:rPr>
+              <m:sty m:val="p"/>
+            </m:rPr>
+            <w:rPr>
+              <w:rStyle w:val="apple-style-span"/>
+              <w:rFonts w:ascii="Cambria Math" w:hAnsi="Cambria Math"/>
+              <w:sz w:val="22"/>
+              <w:szCs w:val="22"/>
+            </w:rPr>
+            <m:t>E</m:t>
+          </m:r>
+        </m:oMath>
+      </m:oMathPara>
+    </w:p>
+    <w:p>
+      <w:pPr>
+        <w:pStyle w:val="Default"/>
+        <w:ind w:left="360"/>
+        <w:jc w:val="both"/>
+        <w:rPr>
+          <w:rFonts w:ascii="Cambria Math" w:eastAsiaTheme="minorEastAsia" w:hAnsi="Cambria Math" w:cs="Arial"/>
+          <w:sz w:val="22"/>
+          <w:szCs w:val="22"/>
+        </w:rPr>
+      </w:pPr>
+      <m:oMathPara>
+        <m:oMathParaPr>
+          <m:jc m:val="left"/>
+        </m:oMathParaPr>
+        <m:oMath>
+          <m:r>
+            <m:rPr>
+              <m:sty m:val="p"/>
+            </m:rPr>
+            <w:rPr>
+              <w:rStyle w:val="apple-style-span"/>
+              <w:rFonts w:ascii="Cambria Math" w:hAnsi="Cambria Math"/>
+              <w:sz w:val="22"/>
+              <w:szCs w:val="22"/>
+            </w:rPr>
+            <m:t>E</m:t>
+          </m:r>
+          <m:sSup>
+            <m:sSupPr>
+              <m:ctrlPr>
+                <w:rPr>
+                  <w:rFonts w:ascii="Cambria Math" w:eastAsiaTheme="minorEastAsia" w:hAnsi="Cambria Math" w:cs="Arial"/>
+                  <w:i/>
+                  <w:sz w:val="22"/>
+                  <w:szCs w:val="22"/>
+                </w:rPr>
+              </m:ctrlPr>
+            </m:sSupPr>
+            <m:e>
+              <m:r>
+                <w:rPr>
+                  <w:rFonts w:ascii="Cambria Math" w:eastAsiaTheme="minorEastAsia" w:hAnsi="Cambria Math" w:cs="Arial"/>
+                  <w:sz w:val="22"/>
+                  <w:szCs w:val="22"/>
+                </w:rPr>
+                <m:t>e</m:t>
+              </m:r>
+            </m:e>
+            <m:sup>
+              <m:r>
+                <w:rPr>
+                  <w:rFonts w:ascii="Cambria Math" w:eastAsiaTheme="minorEastAsia" w:hAnsi="Cambria Math" w:cs="Arial"/>
+                  <w:sz w:val="22"/>
+                  <w:szCs w:val="22"/>
+                </w:rPr>
+                <m:t>-</m:t>
+              </m:r>
+              <m:r>
+                <m:rPr>
+                  <m:sty m:val="p"/>
+                </m:rPr>
+                <w:rPr>
+                  <w:rStyle w:val="apple-style-span"/>
+                  <w:rFonts w:ascii="Cambria Math" w:hAnsi="Cambria Math"/>
+                  <w:sz w:val="22"/>
+                  <w:szCs w:val="22"/>
+                </w:rPr>
+                <m:t>λT</m:t>
+              </m:r>
+            </m:sup>
+          </m:sSup>
+          <m:r>
+            <w:rPr>
+              <w:rFonts w:ascii="Cambria Math" w:eastAsiaTheme="minorEastAsia" w:hAnsi="Cambria Math" w:cs="Arial"/>
+              <w:sz w:val="22"/>
+              <w:szCs w:val="22"/>
+            </w:rPr>
+            <m:t>=</m:t>
           </m:r>
           <m:f>
             <m:fPr>
@@ -2292,19 +2014,7 @@
                       <w:sz w:val="22"/>
                       <w:szCs w:val="22"/>
                     </w:rPr>
-                    <m:t>λ</m:t>
-                  </m:r>
-                  <m:r>
-                    <m:rPr>
-                      <m:sty m:val="p"/>
-                    </m:rPr>
-                    <w:rPr>
-                      <w:rStyle w:val="apple-style-span"/>
-                      <w:rFonts w:ascii="Cambria Math" w:hAnsi="Cambria Math"/>
-                      <w:sz w:val="22"/>
-                      <w:szCs w:val="22"/>
-                    </w:rPr>
-                    <m:t>T</m:t>
+                    <m:t>λT</m:t>
                   </m:r>
                 </m:sup>
               </m:sSup>
@@ -2342,10 +2052,161 @@
         <w:jc w:val="both"/>
         <w:rPr>
           <w:rFonts w:ascii="Cambria Math" w:eastAsiaTheme="minorEastAsia" w:hAnsi="Cambria Math" w:cs="Arial"/>
-          <w:sz w:val="20"/>
-          <w:szCs w:val="20"/>
+          <w:sz w:val="22"/>
+          <w:szCs w:val="22"/>
         </w:rPr>
       </w:pPr>
+      <m:oMathPara>
+        <m:oMathParaPr>
+          <m:jc m:val="left"/>
+        </m:oMathParaPr>
+        <m:oMath>
+          <m:r>
+            <m:rPr>
+              <m:sty m:val="p"/>
+            </m:rPr>
+            <w:rPr>
+              <w:rStyle w:val="apple-style-span"/>
+              <w:rFonts w:ascii="Cambria Math" w:hAnsi="Cambria Math"/>
+              <w:sz w:val="22"/>
+              <w:szCs w:val="22"/>
+            </w:rPr>
+            <m:t>E</m:t>
+          </m:r>
+          <m:r>
+            <w:rPr>
+              <w:rFonts w:ascii="Cambria Math" w:eastAsiaTheme="minorEastAsia" w:hAnsi="Cambria Math" w:cs="Arial"/>
+              <w:sz w:val="22"/>
+              <w:szCs w:val="22"/>
+            </w:rPr>
+            <m:t>=</m:t>
+          </m:r>
+          <m:f>
+            <m:fPr>
+              <m:ctrlPr>
+                <w:rPr>
+                  <w:rFonts w:ascii="Cambria Math" w:eastAsiaTheme="minorEastAsia" w:hAnsi="Cambria Math" w:cs="Arial"/>
+                  <w:i/>
+                  <w:sz w:val="22"/>
+                  <w:szCs w:val="22"/>
+                </w:rPr>
+              </m:ctrlPr>
+            </m:fPr>
+            <m:num>
+              <m:r>
+                <w:rPr>
+                  <w:rFonts w:ascii="Cambria Math" w:eastAsiaTheme="minorEastAsia" w:hAnsi="Cambria Math" w:cs="Arial"/>
+                  <w:sz w:val="22"/>
+                  <w:szCs w:val="22"/>
+                </w:rPr>
+                <m:t>1</m:t>
+              </m:r>
+            </m:num>
+            <m:den>
+              <m:r>
+                <m:rPr>
+                  <m:sty m:val="p"/>
+                </m:rPr>
+                <w:rPr>
+                  <w:rStyle w:val="apple-style-span"/>
+                  <w:rFonts w:ascii="Cambria Math" w:hAnsi="Cambria Math"/>
+                  <w:sz w:val="22"/>
+                  <w:szCs w:val="22"/>
+                </w:rPr>
+                <m:t>λ</m:t>
+              </m:r>
+            </m:den>
+          </m:f>
+          <m:r>
+            <w:rPr>
+              <w:rFonts w:ascii="Cambria Math" w:eastAsiaTheme="minorEastAsia" w:hAnsi="Cambria Math" w:cs="Arial"/>
+              <w:sz w:val="22"/>
+              <w:szCs w:val="22"/>
+            </w:rPr>
+            <m:t>-</m:t>
+          </m:r>
+          <m:f>
+            <m:fPr>
+              <m:ctrlPr>
+                <w:rPr>
+                  <w:rFonts w:ascii="Cambria Math" w:eastAsiaTheme="minorEastAsia" w:hAnsi="Cambria Math" w:cs="Arial"/>
+                  <w:i/>
+                  <w:sz w:val="22"/>
+                  <w:szCs w:val="22"/>
+                </w:rPr>
+              </m:ctrlPr>
+            </m:fPr>
+            <m:num>
+              <m:r>
+                <w:rPr>
+                  <w:rFonts w:ascii="Cambria Math" w:eastAsiaTheme="minorEastAsia" w:hAnsi="Cambria Math" w:cs="Arial"/>
+                  <w:sz w:val="22"/>
+                  <w:szCs w:val="22"/>
+                </w:rPr>
+                <m:t>1</m:t>
+              </m:r>
+            </m:num>
+            <m:den>
+              <m:r>
+                <m:rPr>
+                  <m:sty m:val="p"/>
+                </m:rPr>
+                <w:rPr>
+                  <w:rStyle w:val="apple-style-span"/>
+                  <w:rFonts w:ascii="Cambria Math" w:hAnsi="Cambria Math"/>
+                  <w:sz w:val="22"/>
+                  <w:szCs w:val="22"/>
+                </w:rPr>
+                <m:t>λ</m:t>
+              </m:r>
+              <m:sSup>
+                <m:sSupPr>
+                  <m:ctrlPr>
+                    <w:rPr>
+                      <w:rFonts w:ascii="Cambria Math" w:eastAsiaTheme="minorEastAsia" w:hAnsi="Cambria Math" w:cs="Arial"/>
+                      <w:i/>
+                      <w:sz w:val="22"/>
+                      <w:szCs w:val="22"/>
+                    </w:rPr>
+                  </m:ctrlPr>
+                </m:sSupPr>
+                <m:e>
+                  <m:r>
+                    <w:rPr>
+                      <w:rFonts w:ascii="Cambria Math" w:eastAsiaTheme="minorEastAsia" w:hAnsi="Cambria Math" w:cs="Arial"/>
+                      <w:sz w:val="22"/>
+                      <w:szCs w:val="22"/>
+                    </w:rPr>
+                    <m:t>e</m:t>
+                  </m:r>
+                </m:e>
+                <m:sup>
+                  <m:r>
+                    <w:rPr>
+                      <w:rFonts w:ascii="Cambria Math" w:eastAsiaTheme="minorEastAsia" w:hAnsi="Cambria Math" w:cs="Arial"/>
+                      <w:sz w:val="22"/>
+                      <w:szCs w:val="22"/>
+                    </w:rPr>
+                    <m:t>-</m:t>
+                  </m:r>
+                  <m:r>
+                    <m:rPr>
+                      <m:sty m:val="p"/>
+                    </m:rPr>
+                    <w:rPr>
+                      <w:rStyle w:val="apple-style-span"/>
+                      <w:rFonts w:ascii="Cambria Math" w:hAnsi="Cambria Math"/>
+                      <w:sz w:val="22"/>
+                      <w:szCs w:val="22"/>
+                    </w:rPr>
+                    <m:t>λT</m:t>
+                  </m:r>
+                </m:sup>
+              </m:sSup>
+            </m:den>
+          </m:f>
+        </m:oMath>
+      </m:oMathPara>
     </w:p>
     <w:p>
       <w:pPr>
@@ -2376,28 +2237,556 @@
     <w:p>
       <w:pPr>
         <w:pStyle w:val="Default"/>
-        <w:numPr>
-          <w:ilvl w:val="0"/>
-          <w:numId w:val="2"/>
-        </w:numPr>
         <w:ind w:left="360"/>
         <w:jc w:val="both"/>
         <w:rPr>
-          <w:rFonts w:ascii="Cambria Math" w:hAnsi="Cambria Math" w:cs="Arial"/>
-          <w:b/>
+          <w:rFonts w:ascii="Cambria Math" w:eastAsiaTheme="minorEastAsia" w:hAnsi="Cambria Math" w:cs="Arial"/>
           <w:sz w:val="22"/>
           <w:szCs w:val="22"/>
         </w:rPr>
       </w:pPr>
-      <w:r>
-        <w:rPr>
-          <w:rFonts w:ascii="Cambria Math" w:hAnsi="Cambria Math" w:cs="Arial"/>
-          <w:b/>
+      <m:oMathPara>
+        <m:oMathParaPr>
+          <m:jc m:val="left"/>
+        </m:oMathParaPr>
+        <m:oMath>
+          <m:r>
+            <m:rPr>
+              <m:sty m:val="p"/>
+            </m:rPr>
+            <w:rPr>
+              <w:rFonts w:ascii="Cambria Math" w:hAnsi="Cambria Math" w:cs="Arial"/>
+              <w:sz w:val="22"/>
+              <w:szCs w:val="22"/>
+            </w:rPr>
+            <m:t>I =</m:t>
+          </m:r>
+          <m:f>
+            <m:fPr>
+              <m:ctrlPr>
+                <w:rPr>
+                  <w:rFonts w:ascii="Cambria Math" w:hAnsi="Cambria Math" w:cs="Arial"/>
+                  <w:i/>
+                  <w:sz w:val="22"/>
+                  <w:szCs w:val="22"/>
+                </w:rPr>
+              </m:ctrlPr>
+            </m:fPr>
+            <m:num>
+              <m:r>
+                <w:rPr>
+                  <w:rFonts w:ascii="Cambria Math" w:hAnsi="Cambria Math" w:cs="Arial"/>
+                  <w:sz w:val="22"/>
+                  <w:szCs w:val="22"/>
+                </w:rPr>
+                <m:t>Program Execution Time</m:t>
+              </m:r>
+            </m:num>
+            <m:den>
+              <m:r>
+                <w:rPr>
+                  <w:rFonts w:ascii="Cambria Math" w:hAnsi="Cambria Math" w:cs="Arial"/>
+                  <w:sz w:val="22"/>
+                  <w:szCs w:val="22"/>
+                </w:rPr>
+                <m:t>Number of Intervals</m:t>
+              </m:r>
+            </m:den>
+          </m:f>
+          <m:r>
+            <w:rPr>
+              <w:rFonts w:ascii="Cambria Math" w:hAnsi="Cambria Math" w:cs="Arial"/>
+              <w:sz w:val="22"/>
+              <w:szCs w:val="22"/>
+            </w:rPr>
+            <m:t xml:space="preserve">+ </m:t>
+          </m:r>
+          <m:d>
+            <m:dPr>
+              <m:ctrlPr>
+                <w:rPr>
+                  <w:rFonts w:ascii="Cambria Math" w:hAnsi="Cambria Math" w:cs="Arial"/>
+                  <w:i/>
+                  <w:sz w:val="22"/>
+                  <w:szCs w:val="22"/>
+                </w:rPr>
+              </m:ctrlPr>
+            </m:dPr>
+            <m:e>
+              <m:r>
+                <w:rPr>
+                  <w:rFonts w:ascii="Cambria Math" w:hAnsi="Cambria Math" w:cs="Arial"/>
+                  <w:sz w:val="22"/>
+                  <w:szCs w:val="22"/>
+                </w:rPr>
+                <m:t>Ti</m:t>
+              </m:r>
+              <m:r>
+                <w:rPr>
+                  <w:rFonts w:ascii="Cambria Math" w:hAnsi="Cambria Math" w:cs="Arial"/>
+                  <w:sz w:val="22"/>
+                  <w:szCs w:val="22"/>
+                </w:rPr>
+                <m:t>me it takes to checkpoint</m:t>
+              </m:r>
+            </m:e>
+          </m:d>
+        </m:oMath>
+      </m:oMathPara>
+    </w:p>
+    <w:p>
+      <w:pPr>
+        <w:pStyle w:val="Default"/>
+        <w:ind w:left="360"/>
+        <w:jc w:val="both"/>
+        <w:rPr>
+          <w:rFonts w:ascii="Cambria Math" w:eastAsiaTheme="minorEastAsia" w:hAnsi="Cambria Math" w:cs="Arial"/>
           <w:sz w:val="22"/>
           <w:szCs w:val="22"/>
         </w:rPr>
-        <w:t>If it takes one hour to checkpoint, what is the approximate I if MTTF is 1 day?</w:t>
-      </w:r>
+      </w:pPr>
+      <m:oMathPara>
+        <m:oMathParaPr>
+          <m:jc m:val="left"/>
+        </m:oMathParaPr>
+        <m:oMath>
+          <m:r>
+            <m:rPr>
+              <m:sty m:val="p"/>
+            </m:rPr>
+            <w:rPr>
+              <w:rFonts w:ascii="Cambria Math" w:hAnsi="Cambria Math" w:cs="Arial"/>
+              <w:sz w:val="22"/>
+              <w:szCs w:val="22"/>
+            </w:rPr>
+            <m:t>I =</m:t>
+          </m:r>
+          <m:f>
+            <m:fPr>
+              <m:ctrlPr>
+                <w:rPr>
+                  <w:rFonts w:ascii="Cambria Math" w:hAnsi="Cambria Math" w:cs="Arial"/>
+                  <w:i/>
+                  <w:sz w:val="22"/>
+                  <w:szCs w:val="22"/>
+                </w:rPr>
+              </m:ctrlPr>
+            </m:fPr>
+            <m:num>
+              <m:r>
+                <w:rPr>
+                  <w:rFonts w:ascii="Cambria Math" w:hAnsi="Cambria Math" w:cs="Arial"/>
+                  <w:sz w:val="22"/>
+                  <w:szCs w:val="22"/>
+                </w:rPr>
+                <m:t>T</m:t>
+              </m:r>
+            </m:num>
+            <m:den>
+              <m:r>
+                <w:rPr>
+                  <w:rFonts w:ascii="Cambria Math" w:hAnsi="Cambria Math" w:cs="Arial"/>
+                  <w:sz w:val="22"/>
+                  <w:szCs w:val="22"/>
+                </w:rPr>
+                <m:t>N</m:t>
+              </m:r>
+            </m:den>
+          </m:f>
+          <m:r>
+            <w:rPr>
+              <w:rFonts w:ascii="Cambria Math" w:hAnsi="Cambria Math" w:cs="Arial"/>
+              <w:sz w:val="22"/>
+              <w:szCs w:val="22"/>
+            </w:rPr>
+            <m:t xml:space="preserve">+ </m:t>
+          </m:r>
+          <m:sSub>
+            <m:sSubPr>
+              <m:ctrlPr>
+                <w:rPr>
+                  <w:rFonts w:ascii="Cambria Math" w:hAnsi="Cambria Math" w:cs="Arial"/>
+                  <w:i/>
+                  <w:sz w:val="22"/>
+                  <w:szCs w:val="22"/>
+                </w:rPr>
+              </m:ctrlPr>
+            </m:sSubPr>
+            <m:e>
+              <m:r>
+                <w:rPr>
+                  <w:rFonts w:ascii="Cambria Math" w:hAnsi="Cambria Math" w:cs="Arial"/>
+                  <w:sz w:val="22"/>
+                  <w:szCs w:val="22"/>
+                </w:rPr>
+                <m:t>t</m:t>
+              </m:r>
+            </m:e>
+            <m:sub>
+              <m:r>
+                <w:rPr>
+                  <w:rFonts w:ascii="Cambria Math" w:hAnsi="Cambria Math" w:cs="Arial"/>
+                  <w:sz w:val="22"/>
+                  <w:szCs w:val="22"/>
+                </w:rPr>
+                <m:t>c</m:t>
+              </m:r>
+            </m:sub>
+          </m:sSub>
+        </m:oMath>
+      </m:oMathPara>
+    </w:p>
+    <w:p>
+      <w:pPr>
+        <w:pStyle w:val="Default"/>
+        <w:ind w:left="360"/>
+        <w:jc w:val="both"/>
+        <w:rPr>
+          <w:rFonts w:ascii="Cambria Math" w:eastAsiaTheme="minorEastAsia" w:hAnsi="Cambria Math" w:cs="Arial"/>
+          <w:sz w:val="22"/>
+          <w:szCs w:val="22"/>
+        </w:rPr>
+      </w:pPr>
+      <m:oMathPara>
+        <m:oMathParaPr>
+          <m:jc m:val="left"/>
+        </m:oMathParaPr>
+        <m:oMath>
+          <m:r>
+            <m:rPr>
+              <m:sty m:val="p"/>
+            </m:rPr>
+            <w:rPr>
+              <w:rFonts w:ascii="Cambria Math" w:hAnsi="Cambria Math" w:cs="Arial"/>
+              <w:sz w:val="22"/>
+              <w:szCs w:val="22"/>
+            </w:rPr>
+            <m:t>I =</m:t>
+          </m:r>
+          <m:f>
+            <m:fPr>
+              <m:ctrlPr>
+                <w:rPr>
+                  <w:rFonts w:ascii="Cambria Math" w:hAnsi="Cambria Math" w:cs="Arial"/>
+                  <w:i/>
+                  <w:sz w:val="22"/>
+                  <w:szCs w:val="22"/>
+                </w:rPr>
+              </m:ctrlPr>
+            </m:fPr>
+            <m:num>
+              <m:r>
+                <w:rPr>
+                  <w:rFonts w:ascii="Cambria Math" w:hAnsi="Cambria Math" w:cs="Arial"/>
+                  <w:sz w:val="22"/>
+                  <w:szCs w:val="22"/>
+                </w:rPr>
+                <m:t>T</m:t>
+              </m:r>
+              <m:rad>
+                <m:radPr>
+                  <m:degHide m:val="on"/>
+                  <m:ctrlPr>
+                    <w:rPr>
+                      <w:rFonts w:ascii="Cambria Math" w:hAnsi="Cambria Math" w:cs="Arial"/>
+                      <w:i/>
+                      <w:sz w:val="22"/>
+                      <w:szCs w:val="22"/>
+                    </w:rPr>
+                  </m:ctrlPr>
+                </m:radPr>
+                <m:deg/>
+                <m:e>
+                  <m:r>
+                    <w:rPr>
+                      <w:rFonts w:ascii="Cambria Math" w:hAnsi="Cambria Math" w:cs="Arial"/>
+                      <w:sz w:val="22"/>
+                      <w:szCs w:val="22"/>
+                    </w:rPr>
+                    <m:t>2</m:t>
+                  </m:r>
+                  <m:r>
+                    <m:rPr>
+                      <m:sty m:val="p"/>
+                    </m:rPr>
+                    <w:rPr>
+                      <w:rStyle w:val="apple-style-span"/>
+                      <w:rFonts w:ascii="Cambria Math" w:hAnsi="Cambria Math"/>
+                      <w:sz w:val="22"/>
+                      <w:szCs w:val="22"/>
+                    </w:rPr>
+                    <m:t>λ</m:t>
+                  </m:r>
+                  <m:sSub>
+                    <m:sSubPr>
+                      <m:ctrlPr>
+                        <w:rPr>
+                          <w:rFonts w:ascii="Cambria Math" w:hAnsi="Cambria Math" w:cs="Arial"/>
+                          <w:i/>
+                          <w:sz w:val="22"/>
+                          <w:szCs w:val="22"/>
+                        </w:rPr>
+                      </m:ctrlPr>
+                    </m:sSubPr>
+                    <m:e>
+                      <m:r>
+                        <w:rPr>
+                          <w:rFonts w:ascii="Cambria Math" w:hAnsi="Cambria Math" w:cs="Arial"/>
+                          <w:sz w:val="22"/>
+                          <w:szCs w:val="22"/>
+                        </w:rPr>
+                        <m:t>t</m:t>
+                      </m:r>
+                    </m:e>
+                    <m:sub>
+                      <m:r>
+                        <w:rPr>
+                          <w:rFonts w:ascii="Cambria Math" w:hAnsi="Cambria Math" w:cs="Arial"/>
+                          <w:sz w:val="22"/>
+                          <w:szCs w:val="22"/>
+                        </w:rPr>
+                        <m:t>c</m:t>
+                      </m:r>
+                    </m:sub>
+                  </m:sSub>
+                </m:e>
+              </m:rad>
+            </m:num>
+            <m:den>
+              <m:r>
+                <m:rPr>
+                  <m:sty m:val="p"/>
+                </m:rPr>
+                <w:rPr>
+                  <w:rStyle w:val="apple-style-span"/>
+                  <w:rFonts w:ascii="Cambria Math" w:hAnsi="Cambria Math"/>
+                  <w:sz w:val="22"/>
+                  <w:szCs w:val="22"/>
+                </w:rPr>
+                <m:t>T</m:t>
+              </m:r>
+              <m:r>
+                <m:rPr>
+                  <m:sty m:val="p"/>
+                </m:rPr>
+                <w:rPr>
+                  <w:rStyle w:val="apple-style-span"/>
+                  <w:rFonts w:ascii="Cambria Math" w:hAnsi="Cambria Math"/>
+                  <w:sz w:val="22"/>
+                  <w:szCs w:val="22"/>
+                </w:rPr>
+                <m:t>λ</m:t>
+              </m:r>
+            </m:den>
+          </m:f>
+          <m:r>
+            <w:rPr>
+              <w:rFonts w:ascii="Cambria Math" w:hAnsi="Cambria Math" w:cs="Arial"/>
+              <w:sz w:val="22"/>
+              <w:szCs w:val="22"/>
+            </w:rPr>
+            <m:t xml:space="preserve">+ </m:t>
+          </m:r>
+          <m:sSub>
+            <m:sSubPr>
+              <m:ctrlPr>
+                <w:rPr>
+                  <w:rFonts w:ascii="Cambria Math" w:hAnsi="Cambria Math" w:cs="Arial"/>
+                  <w:i/>
+                  <w:sz w:val="22"/>
+                  <w:szCs w:val="22"/>
+                </w:rPr>
+              </m:ctrlPr>
+            </m:sSubPr>
+            <m:e>
+              <m:r>
+                <w:rPr>
+                  <w:rFonts w:ascii="Cambria Math" w:hAnsi="Cambria Math" w:cs="Arial"/>
+                  <w:sz w:val="22"/>
+                  <w:szCs w:val="22"/>
+                </w:rPr>
+                <m:t>t</m:t>
+              </m:r>
+            </m:e>
+            <m:sub>
+              <m:r>
+                <w:rPr>
+                  <w:rFonts w:ascii="Cambria Math" w:hAnsi="Cambria Math" w:cs="Arial"/>
+                  <w:sz w:val="22"/>
+                  <w:szCs w:val="22"/>
+                </w:rPr>
+                <m:t>c</m:t>
+              </m:r>
+            </m:sub>
+          </m:sSub>
+        </m:oMath>
+      </m:oMathPara>
+    </w:p>
+    <w:p>
+      <w:pPr>
+        <w:pStyle w:val="Default"/>
+        <w:ind w:left="360"/>
+        <w:jc w:val="both"/>
+        <w:rPr>
+          <w:rFonts w:ascii="Cambria Math" w:eastAsiaTheme="minorEastAsia" w:hAnsi="Cambria Math" w:cs="Arial"/>
+          <w:sz w:val="22"/>
+          <w:szCs w:val="22"/>
+        </w:rPr>
+      </w:pPr>
+      <m:oMathPara>
+        <m:oMathParaPr>
+          <m:jc m:val="left"/>
+        </m:oMathParaPr>
+        <m:oMath>
+          <m:r>
+            <m:rPr>
+              <m:sty m:val="p"/>
+            </m:rPr>
+            <w:rPr>
+              <w:rFonts w:ascii="Cambria Math" w:hAnsi="Cambria Math" w:cs="Arial"/>
+              <w:sz w:val="22"/>
+              <w:szCs w:val="22"/>
+            </w:rPr>
+            <m:t>I =</m:t>
+          </m:r>
+          <m:f>
+            <m:fPr>
+              <m:ctrlPr>
+                <w:rPr>
+                  <w:rFonts w:ascii="Cambria Math" w:hAnsi="Cambria Math" w:cs="Arial"/>
+                  <w:i/>
+                  <w:sz w:val="22"/>
+                  <w:szCs w:val="22"/>
+                </w:rPr>
+              </m:ctrlPr>
+            </m:fPr>
+            <m:num>
+              <m:rad>
+                <m:radPr>
+                  <m:degHide m:val="on"/>
+                  <m:ctrlPr>
+                    <w:rPr>
+                      <w:rFonts w:ascii="Cambria Math" w:hAnsi="Cambria Math" w:cs="Arial"/>
+                      <w:i/>
+                      <w:sz w:val="22"/>
+                      <w:szCs w:val="22"/>
+                    </w:rPr>
+                  </m:ctrlPr>
+                </m:radPr>
+                <m:deg/>
+                <m:e>
+                  <m:r>
+                    <w:rPr>
+                      <w:rFonts w:ascii="Cambria Math" w:hAnsi="Cambria Math" w:cs="Arial"/>
+                      <w:sz w:val="22"/>
+                      <w:szCs w:val="22"/>
+                    </w:rPr>
+                    <m:t>2</m:t>
+                  </m:r>
+                  <m:r>
+                    <m:rPr>
+                      <m:sty m:val="p"/>
+                    </m:rPr>
+                    <w:rPr>
+                      <w:rStyle w:val="apple-style-span"/>
+                      <w:rFonts w:ascii="Cambria Math" w:hAnsi="Cambria Math"/>
+                      <w:sz w:val="22"/>
+                      <w:szCs w:val="22"/>
+                    </w:rPr>
+                    <m:t>λ</m:t>
+                  </m:r>
+                  <m:sSub>
+                    <m:sSubPr>
+                      <m:ctrlPr>
+                        <w:rPr>
+                          <w:rFonts w:ascii="Cambria Math" w:hAnsi="Cambria Math" w:cs="Arial"/>
+                          <w:i/>
+                          <w:sz w:val="22"/>
+                          <w:szCs w:val="22"/>
+                        </w:rPr>
+                      </m:ctrlPr>
+                    </m:sSubPr>
+                    <m:e>
+                      <m:r>
+                        <w:rPr>
+                          <w:rFonts w:ascii="Cambria Math" w:hAnsi="Cambria Math" w:cs="Arial"/>
+                          <w:sz w:val="22"/>
+                          <w:szCs w:val="22"/>
+                        </w:rPr>
+                        <m:t>t</m:t>
+                      </m:r>
+                    </m:e>
+                    <m:sub>
+                      <m:r>
+                        <w:rPr>
+                          <w:rFonts w:ascii="Cambria Math" w:hAnsi="Cambria Math" w:cs="Arial"/>
+                          <w:sz w:val="22"/>
+                          <w:szCs w:val="22"/>
+                        </w:rPr>
+                        <m:t>c</m:t>
+                      </m:r>
+                    </m:sub>
+                  </m:sSub>
+                </m:e>
+              </m:rad>
+            </m:num>
+            <m:den>
+              <m:r>
+                <m:rPr>
+                  <m:sty m:val="p"/>
+                </m:rPr>
+                <w:rPr>
+                  <w:rStyle w:val="apple-style-span"/>
+                  <w:rFonts w:ascii="Cambria Math" w:hAnsi="Cambria Math"/>
+                  <w:sz w:val="22"/>
+                  <w:szCs w:val="22"/>
+                </w:rPr>
+                <m:t>λ</m:t>
+              </m:r>
+            </m:den>
+          </m:f>
+          <m:r>
+            <w:rPr>
+              <w:rFonts w:ascii="Cambria Math" w:hAnsi="Cambria Math" w:cs="Arial"/>
+              <w:sz w:val="22"/>
+              <w:szCs w:val="22"/>
+            </w:rPr>
+            <m:t xml:space="preserve">+ </m:t>
+          </m:r>
+          <m:sSub>
+            <m:sSubPr>
+              <m:ctrlPr>
+                <w:rPr>
+                  <w:rFonts w:ascii="Cambria Math" w:hAnsi="Cambria Math" w:cs="Arial"/>
+                  <w:i/>
+                  <w:sz w:val="22"/>
+                  <w:szCs w:val="22"/>
+                </w:rPr>
+              </m:ctrlPr>
+            </m:sSubPr>
+            <m:e>
+              <m:r>
+                <w:rPr>
+                  <w:rFonts w:ascii="Cambria Math" w:hAnsi="Cambria Math" w:cs="Arial"/>
+                  <w:sz w:val="22"/>
+                  <w:szCs w:val="22"/>
+                </w:rPr>
+                <m:t>t</m:t>
+              </m:r>
+            </m:e>
+            <m:sub>
+              <m:r>
+                <w:rPr>
+                  <w:rFonts w:ascii="Cambria Math" w:hAnsi="Cambria Math" w:cs="Arial"/>
+                  <w:sz w:val="22"/>
+                  <w:szCs w:val="22"/>
+                </w:rPr>
+                <m:t>c</m:t>
+              </m:r>
+            </m:sub>
+          </m:sSub>
+        </m:oMath>
+      </m:oMathPara>
     </w:p>
     <w:p>
       <w:pPr>
@@ -2422,8 +2811,496 @@
           <w:sz w:val="22"/>
           <w:szCs w:val="22"/>
         </w:rPr>
-        <w:t>What is the optimal execution time E?</w:t>
-      </w:r>
+        <w:t>If it takes one hour to checkpoint, what is the approximate I if MTTF is 1 day?</w:t>
+      </w:r>
+    </w:p>
+    <w:p>
+      <w:pPr>
+        <w:pStyle w:val="Default"/>
+        <w:ind w:left="360"/>
+        <w:jc w:val="both"/>
+        <w:rPr>
+          <w:rFonts w:ascii="Cambria Math" w:eastAsiaTheme="minorEastAsia" w:hAnsi="Cambria Math" w:cs="Arial"/>
+          <w:sz w:val="22"/>
+          <w:szCs w:val="22"/>
+        </w:rPr>
+      </w:pPr>
+      <m:oMathPara>
+        <m:oMathParaPr>
+          <m:jc m:val="left"/>
+        </m:oMathParaPr>
+        <m:oMath>
+          <m:r>
+            <m:rPr>
+              <m:sty m:val="p"/>
+            </m:rPr>
+            <w:rPr>
+              <w:rFonts w:ascii="Cambria Math" w:hAnsi="Cambria Math" w:cs="Arial"/>
+              <w:sz w:val="22"/>
+              <w:szCs w:val="22"/>
+            </w:rPr>
+            <m:t>I =</m:t>
+          </m:r>
+          <m:f>
+            <m:fPr>
+              <m:ctrlPr>
+                <w:rPr>
+                  <w:rFonts w:ascii="Cambria Math" w:hAnsi="Cambria Math" w:cs="Arial"/>
+                  <w:i/>
+                  <w:sz w:val="22"/>
+                  <w:szCs w:val="22"/>
+                </w:rPr>
+              </m:ctrlPr>
+            </m:fPr>
+            <m:num>
+              <m:rad>
+                <m:radPr>
+                  <m:degHide m:val="on"/>
+                  <m:ctrlPr>
+                    <w:rPr>
+                      <w:rFonts w:ascii="Cambria Math" w:hAnsi="Cambria Math" w:cs="Arial"/>
+                      <w:i/>
+                      <w:sz w:val="22"/>
+                      <w:szCs w:val="22"/>
+                    </w:rPr>
+                  </m:ctrlPr>
+                </m:radPr>
+                <m:deg/>
+                <m:e>
+                  <m:r>
+                    <w:rPr>
+                      <w:rFonts w:ascii="Cambria Math" w:hAnsi="Cambria Math" w:cs="Arial"/>
+                      <w:sz w:val="22"/>
+                      <w:szCs w:val="22"/>
+                    </w:rPr>
+                    <m:t>2</m:t>
+                  </m:r>
+                  <m:r>
+                    <m:rPr>
+                      <m:sty m:val="p"/>
+                    </m:rPr>
+                    <w:rPr>
+                      <w:rStyle w:val="apple-style-span"/>
+                      <w:rFonts w:ascii="Cambria Math" w:hAnsi="Cambria Math"/>
+                      <w:sz w:val="22"/>
+                      <w:szCs w:val="22"/>
+                    </w:rPr>
+                    <m:t>λ</m:t>
+                  </m:r>
+                  <m:sSub>
+                    <m:sSubPr>
+                      <m:ctrlPr>
+                        <w:rPr>
+                          <w:rFonts w:ascii="Cambria Math" w:hAnsi="Cambria Math" w:cs="Arial"/>
+                          <w:i/>
+                          <w:sz w:val="22"/>
+                          <w:szCs w:val="22"/>
+                        </w:rPr>
+                      </m:ctrlPr>
+                    </m:sSubPr>
+                    <m:e>
+                      <m:r>
+                        <w:rPr>
+                          <w:rFonts w:ascii="Cambria Math" w:hAnsi="Cambria Math" w:cs="Arial"/>
+                          <w:sz w:val="22"/>
+                          <w:szCs w:val="22"/>
+                        </w:rPr>
+                        <m:t>t</m:t>
+                      </m:r>
+                    </m:e>
+                    <m:sub>
+                      <m:r>
+                        <w:rPr>
+                          <w:rFonts w:ascii="Cambria Math" w:hAnsi="Cambria Math" w:cs="Arial"/>
+                          <w:sz w:val="22"/>
+                          <w:szCs w:val="22"/>
+                        </w:rPr>
+                        <m:t>c</m:t>
+                      </m:r>
+                    </m:sub>
+                  </m:sSub>
+                </m:e>
+              </m:rad>
+            </m:num>
+            <m:den>
+              <m:r>
+                <m:rPr>
+                  <m:sty m:val="p"/>
+                </m:rPr>
+                <w:rPr>
+                  <w:rStyle w:val="apple-style-span"/>
+                  <w:rFonts w:ascii="Cambria Math" w:hAnsi="Cambria Math"/>
+                  <w:sz w:val="22"/>
+                  <w:szCs w:val="22"/>
+                </w:rPr>
+                <m:t>λ</m:t>
+              </m:r>
+            </m:den>
+          </m:f>
+          <m:r>
+            <w:rPr>
+              <w:rFonts w:ascii="Cambria Math" w:hAnsi="Cambria Math" w:cs="Arial"/>
+              <w:sz w:val="22"/>
+              <w:szCs w:val="22"/>
+            </w:rPr>
+            <m:t xml:space="preserve">+ </m:t>
+          </m:r>
+          <m:sSub>
+            <m:sSubPr>
+              <m:ctrlPr>
+                <w:rPr>
+                  <w:rFonts w:ascii="Cambria Math" w:hAnsi="Cambria Math" w:cs="Arial"/>
+                  <w:i/>
+                  <w:sz w:val="22"/>
+                  <w:szCs w:val="22"/>
+                </w:rPr>
+              </m:ctrlPr>
+            </m:sSubPr>
+            <m:e>
+              <m:r>
+                <w:rPr>
+                  <w:rFonts w:ascii="Cambria Math" w:hAnsi="Cambria Math" w:cs="Arial"/>
+                  <w:sz w:val="22"/>
+                  <w:szCs w:val="22"/>
+                </w:rPr>
+                <m:t>t</m:t>
+              </m:r>
+            </m:e>
+            <m:sub>
+              <m:r>
+                <w:rPr>
+                  <w:rFonts w:ascii="Cambria Math" w:hAnsi="Cambria Math" w:cs="Arial"/>
+                  <w:sz w:val="22"/>
+                  <w:szCs w:val="22"/>
+                </w:rPr>
+                <m:t>c</m:t>
+              </m:r>
+            </m:sub>
+          </m:sSub>
+        </m:oMath>
+      </m:oMathPara>
+    </w:p>
+    <w:p>
+      <w:pPr>
+        <w:pStyle w:val="Default"/>
+        <w:ind w:left="360"/>
+        <w:jc w:val="both"/>
+        <w:rPr>
+          <w:rFonts w:ascii="Cambria Math" w:eastAsiaTheme="minorEastAsia" w:hAnsi="Cambria Math" w:cs="Arial"/>
+          <w:sz w:val="22"/>
+          <w:szCs w:val="22"/>
+        </w:rPr>
+      </w:pPr>
+      <m:oMathPara>
+        <m:oMathParaPr>
+          <m:jc m:val="left"/>
+        </m:oMathParaPr>
+        <m:oMath>
+          <m:r>
+            <m:rPr>
+              <m:sty m:val="p"/>
+            </m:rPr>
+            <w:rPr>
+              <w:rFonts w:ascii="Cambria Math" w:hAnsi="Cambria Math" w:cs="Arial"/>
+              <w:sz w:val="22"/>
+              <w:szCs w:val="22"/>
+            </w:rPr>
+            <m:t>I =</m:t>
+          </m:r>
+          <m:f>
+            <m:fPr>
+              <m:ctrlPr>
+                <w:rPr>
+                  <w:rFonts w:ascii="Cambria Math" w:hAnsi="Cambria Math" w:cs="Arial"/>
+                  <w:i/>
+                  <w:sz w:val="22"/>
+                  <w:szCs w:val="22"/>
+                </w:rPr>
+              </m:ctrlPr>
+            </m:fPr>
+            <m:num>
+              <m:rad>
+                <m:radPr>
+                  <m:degHide m:val="on"/>
+                  <m:ctrlPr>
+                    <w:rPr>
+                      <w:rFonts w:ascii="Cambria Math" w:hAnsi="Cambria Math" w:cs="Arial"/>
+                      <w:i/>
+                      <w:sz w:val="22"/>
+                      <w:szCs w:val="22"/>
+                    </w:rPr>
+                  </m:ctrlPr>
+                </m:radPr>
+                <m:deg/>
+                <m:e>
+                  <m:r>
+                    <w:rPr>
+                      <w:rFonts w:ascii="Cambria Math" w:hAnsi="Cambria Math" w:cs="Arial"/>
+                      <w:sz w:val="22"/>
+                      <w:szCs w:val="22"/>
+                    </w:rPr>
+                    <m:t>2</m:t>
+                  </m:r>
+                  <m:r>
+                    <w:rPr>
+                      <w:rFonts w:ascii="Cambria Math" w:hAnsi="Cambria Math" w:cs="Arial"/>
+                      <w:sz w:val="22"/>
+                      <w:szCs w:val="22"/>
+                    </w:rPr>
+                    <m:t>(</m:t>
+                  </m:r>
+                  <m:f>
+                    <m:fPr>
+                      <m:ctrlPr>
+                        <w:rPr>
+                          <w:rStyle w:val="apple-style-span"/>
+                          <w:rFonts w:ascii="Cambria Math" w:hAnsi="Cambria Math"/>
+                          <w:sz w:val="22"/>
+                          <w:szCs w:val="22"/>
+                        </w:rPr>
+                      </m:ctrlPr>
+                    </m:fPr>
+                    <m:num>
+                      <m:r>
+                        <w:rPr>
+                          <w:rFonts w:ascii="Cambria Math" w:hAnsi="Cambria Math" w:cs="Arial"/>
+                          <w:sz w:val="22"/>
+                          <w:szCs w:val="22"/>
+                        </w:rPr>
+                        <m:t>1</m:t>
+                      </m:r>
+                      <m:ctrlPr>
+                        <w:rPr>
+                          <w:rFonts w:ascii="Cambria Math" w:hAnsi="Cambria Math" w:cs="Arial"/>
+                          <w:i/>
+                          <w:sz w:val="22"/>
+                          <w:szCs w:val="22"/>
+                        </w:rPr>
+                      </m:ctrlPr>
+                    </m:num>
+                    <m:den>
+                      <m:r>
+                        <w:rPr>
+                          <w:rFonts w:ascii="Cambria Math" w:hAnsi="Cambria Math" w:cs="Arial"/>
+                          <w:sz w:val="22"/>
+                          <w:szCs w:val="22"/>
+                        </w:rPr>
+                        <m:t>24</m:t>
+                      </m:r>
+                      <m:ctrlPr>
+                        <w:rPr>
+                          <w:rFonts w:ascii="Cambria Math" w:hAnsi="Cambria Math" w:cs="Arial"/>
+                          <w:i/>
+                          <w:sz w:val="22"/>
+                          <w:szCs w:val="22"/>
+                        </w:rPr>
+                      </m:ctrlPr>
+                    </m:den>
+                  </m:f>
+                  <m:r>
+                    <m:rPr>
+                      <m:sty m:val="p"/>
+                    </m:rPr>
+                    <w:rPr>
+                      <w:rStyle w:val="apple-style-span"/>
+                      <w:rFonts w:ascii="Cambria Math" w:hAnsi="Cambria Math"/>
+                      <w:sz w:val="22"/>
+                      <w:szCs w:val="22"/>
+                    </w:rPr>
+                    <m:t>)1</m:t>
+                  </m:r>
+                </m:e>
+              </m:rad>
+            </m:num>
+            <m:den>
+              <m:f>
+                <m:fPr>
+                  <m:ctrlPr>
+                    <w:rPr>
+                      <w:rFonts w:ascii="Cambria Math" w:hAnsi="Cambria Math" w:cs="Arial"/>
+                      <w:i/>
+                      <w:sz w:val="22"/>
+                      <w:szCs w:val="22"/>
+                    </w:rPr>
+                  </m:ctrlPr>
+                </m:fPr>
+                <m:num>
+                  <m:r>
+                    <w:rPr>
+                      <w:rFonts w:ascii="Cambria Math" w:hAnsi="Cambria Math" w:cs="Arial"/>
+                      <w:sz w:val="22"/>
+                      <w:szCs w:val="22"/>
+                    </w:rPr>
+                    <m:t>1</m:t>
+                  </m:r>
+                </m:num>
+                <m:den>
+                  <m:r>
+                    <w:rPr>
+                      <w:rFonts w:ascii="Cambria Math" w:hAnsi="Cambria Math" w:cs="Arial"/>
+                      <w:sz w:val="22"/>
+                      <w:szCs w:val="22"/>
+                    </w:rPr>
+                    <m:t>24</m:t>
+                  </m:r>
+                </m:den>
+              </m:f>
+            </m:den>
+          </m:f>
+          <m:r>
+            <w:rPr>
+              <w:rFonts w:ascii="Cambria Math" w:hAnsi="Cambria Math" w:cs="Arial"/>
+              <w:sz w:val="22"/>
+              <w:szCs w:val="22"/>
+            </w:rPr>
+            <m:t>+</m:t>
+          </m:r>
+          <m:r>
+            <w:rPr>
+              <w:rFonts w:ascii="Cambria Math" w:hAnsi="Cambria Math" w:cs="Arial"/>
+              <w:sz w:val="22"/>
+              <w:szCs w:val="22"/>
+            </w:rPr>
+            <m:t>1</m:t>
+          </m:r>
+        </m:oMath>
+      </m:oMathPara>
+    </w:p>
+    <w:p>
+      <w:pPr>
+        <w:pStyle w:val="Default"/>
+        <w:ind w:left="360"/>
+        <w:jc w:val="both"/>
+        <w:rPr>
+          <w:rFonts w:ascii="Cambria Math" w:eastAsiaTheme="minorEastAsia" w:hAnsi="Cambria Math" w:cs="Arial"/>
+          <w:sz w:val="22"/>
+          <w:szCs w:val="22"/>
+        </w:rPr>
+      </w:pPr>
+      <m:oMathPara>
+        <m:oMathParaPr>
+          <m:jc m:val="left"/>
+        </m:oMathParaPr>
+        <m:oMath>
+          <m:r>
+            <m:rPr>
+              <m:sty m:val="p"/>
+            </m:rPr>
+            <w:rPr>
+              <w:rFonts w:ascii="Cambria Math" w:hAnsi="Cambria Math" w:cs="Arial"/>
+              <w:sz w:val="22"/>
+              <w:szCs w:val="22"/>
+            </w:rPr>
+            <m:t>I =</m:t>
+          </m:r>
+          <m:r>
+            <w:rPr>
+              <w:rFonts w:ascii="Cambria Math" w:hAnsi="Cambria Math" w:cs="Arial"/>
+              <w:sz w:val="22"/>
+              <w:szCs w:val="22"/>
+            </w:rPr>
+            <m:t>48</m:t>
+          </m:r>
+          <m:rad>
+            <m:radPr>
+              <m:degHide m:val="on"/>
+              <m:ctrlPr>
+                <w:rPr>
+                  <w:rFonts w:ascii="Cambria Math" w:hAnsi="Cambria Math" w:cs="Arial"/>
+                  <w:i/>
+                  <w:sz w:val="22"/>
+                  <w:szCs w:val="22"/>
+                </w:rPr>
+              </m:ctrlPr>
+            </m:radPr>
+            <m:deg/>
+            <m:e>
+              <m:r>
+                <w:rPr>
+                  <w:rFonts w:ascii="Cambria Math" w:hAnsi="Cambria Math" w:cs="Arial"/>
+                  <w:sz w:val="22"/>
+                  <w:szCs w:val="22"/>
+                </w:rPr>
+                <m:t>3</m:t>
+              </m:r>
+            </m:e>
+          </m:rad>
+          <m:r>
+            <w:rPr>
+              <w:rFonts w:ascii="Cambria Math" w:hAnsi="Cambria Math" w:cs="Arial"/>
+              <w:sz w:val="22"/>
+              <w:szCs w:val="22"/>
+            </w:rPr>
+            <m:t>+1</m:t>
+          </m:r>
+        </m:oMath>
+      </m:oMathPara>
+    </w:p>
+    <w:p>
+      <w:pPr>
+        <w:pStyle w:val="Default"/>
+        <w:ind w:left="360"/>
+        <w:jc w:val="both"/>
+        <w:rPr>
+          <w:rFonts w:ascii="Cambria Math" w:eastAsiaTheme="minorEastAsia" w:hAnsi="Cambria Math" w:cs="Arial"/>
+          <w:b/>
+          <w:sz w:val="22"/>
+          <w:szCs w:val="22"/>
+        </w:rPr>
+      </w:pPr>
+      <m:oMathPara>
+        <m:oMathParaPr>
+          <m:jc m:val="left"/>
+        </m:oMathParaPr>
+        <m:oMath>
+          <m:r>
+            <m:rPr>
+              <m:sty m:val="p"/>
+            </m:rPr>
+            <w:rPr>
+              <w:rFonts w:ascii="Cambria Math" w:hAnsi="Cambria Math" w:cs="Arial"/>
+              <w:sz w:val="22"/>
+              <w:szCs w:val="22"/>
+            </w:rPr>
+            <m:t xml:space="preserve">I </m:t>
+          </m:r>
+          <m:r>
+            <m:rPr>
+              <m:sty m:val="p"/>
+            </m:rPr>
+            <w:rPr>
+              <w:rFonts w:ascii="Cambria Math" w:hAnsi="Cambria Math" w:cs="Arial"/>
+              <w:sz w:val="22"/>
+              <w:szCs w:val="22"/>
+            </w:rPr>
+            <m:t>≈</m:t>
+          </m:r>
+          <m:r>
+            <m:rPr>
+              <m:sty m:val="p"/>
+            </m:rPr>
+            <w:rPr>
+              <w:rStyle w:val="apple-style-span"/>
+              <w:rFonts w:ascii="Cambria Math" w:hAnsi="Cambria Math" w:cs="Arial"/>
+              <w:sz w:val="22"/>
+              <w:szCs w:val="22"/>
+            </w:rPr>
+            <m:t>84.1</m:t>
+          </m:r>
+          <m:r>
+            <m:rPr>
+              <m:sty m:val="p"/>
+            </m:rPr>
+            <w:rPr>
+              <w:rStyle w:val="apple-style-span"/>
+              <w:rFonts w:ascii="Cambria Math" w:hAnsi="Cambria Math" w:cs="Arial"/>
+              <w:sz w:val="22"/>
+              <w:szCs w:val="22"/>
+            </w:rPr>
+            <m:t>4</m:t>
+          </m:r>
+        </m:oMath>
+      </m:oMathPara>
     </w:p>
     <w:p>
       <w:pPr>
@@ -2448,6 +3325,195 @@
           <w:sz w:val="22"/>
           <w:szCs w:val="22"/>
         </w:rPr>
+        <w:t>What is the optimal execution time E?</w:t>
+      </w:r>
+    </w:p>
+    <w:p>
+      <w:pPr>
+        <w:pStyle w:val="Default"/>
+        <w:ind w:left="360"/>
+        <w:jc w:val="both"/>
+        <w:rPr>
+          <w:rFonts w:ascii="Cambria Math" w:hAnsi="Cambria Math" w:cs="Arial"/>
+          <w:sz w:val="22"/>
+          <w:szCs w:val="22"/>
+        </w:rPr>
+      </w:pPr>
+      <m:oMathPara>
+        <m:oMathParaPr>
+          <m:jc m:val="left"/>
+        </m:oMathParaPr>
+        <m:oMath>
+          <m:r>
+            <m:rPr>
+              <m:sty m:val="p"/>
+            </m:rPr>
+            <w:rPr>
+              <w:rStyle w:val="apple-style-span"/>
+              <w:rFonts w:ascii="Cambria Math" w:hAnsi="Cambria Math"/>
+              <w:sz w:val="22"/>
+              <w:szCs w:val="22"/>
+            </w:rPr>
+            <m:t>E</m:t>
+          </m:r>
+          <m:r>
+            <w:rPr>
+              <w:rFonts w:ascii="Cambria Math" w:eastAsiaTheme="minorEastAsia" w:hAnsi="Cambria Math" w:cs="Arial"/>
+              <w:sz w:val="22"/>
+              <w:szCs w:val="22"/>
+            </w:rPr>
+            <m:t>=</m:t>
+          </m:r>
+          <m:f>
+            <m:fPr>
+              <m:ctrlPr>
+                <w:rPr>
+                  <w:rFonts w:ascii="Cambria Math" w:eastAsiaTheme="minorEastAsia" w:hAnsi="Cambria Math" w:cs="Arial"/>
+                  <w:i/>
+                  <w:sz w:val="22"/>
+                  <w:szCs w:val="22"/>
+                </w:rPr>
+              </m:ctrlPr>
+            </m:fPr>
+            <m:num>
+              <m:r>
+                <w:rPr>
+                  <w:rFonts w:ascii="Cambria Math" w:eastAsiaTheme="minorEastAsia" w:hAnsi="Cambria Math" w:cs="Arial"/>
+                  <w:sz w:val="22"/>
+                  <w:szCs w:val="22"/>
+                </w:rPr>
+                <m:t>1</m:t>
+              </m:r>
+            </m:num>
+            <m:den>
+              <m:r>
+                <m:rPr>
+                  <m:sty m:val="p"/>
+                </m:rPr>
+                <w:rPr>
+                  <w:rStyle w:val="apple-style-span"/>
+                  <w:rFonts w:ascii="Cambria Math" w:hAnsi="Cambria Math"/>
+                  <w:sz w:val="22"/>
+                  <w:szCs w:val="22"/>
+                </w:rPr>
+                <m:t>λ</m:t>
+              </m:r>
+            </m:den>
+          </m:f>
+          <m:r>
+            <w:rPr>
+              <w:rFonts w:ascii="Cambria Math" w:eastAsiaTheme="minorEastAsia" w:hAnsi="Cambria Math" w:cs="Arial"/>
+              <w:sz w:val="22"/>
+              <w:szCs w:val="22"/>
+            </w:rPr>
+            <m:t>-</m:t>
+          </m:r>
+          <m:f>
+            <m:fPr>
+              <m:ctrlPr>
+                <w:rPr>
+                  <w:rFonts w:ascii="Cambria Math" w:eastAsiaTheme="minorEastAsia" w:hAnsi="Cambria Math" w:cs="Arial"/>
+                  <w:i/>
+                  <w:sz w:val="22"/>
+                  <w:szCs w:val="22"/>
+                </w:rPr>
+              </m:ctrlPr>
+            </m:fPr>
+            <m:num>
+              <m:r>
+                <w:rPr>
+                  <w:rFonts w:ascii="Cambria Math" w:eastAsiaTheme="minorEastAsia" w:hAnsi="Cambria Math" w:cs="Arial"/>
+                  <w:sz w:val="22"/>
+                  <w:szCs w:val="22"/>
+                </w:rPr>
+                <m:t>1</m:t>
+              </m:r>
+            </m:num>
+            <m:den>
+              <m:r>
+                <m:rPr>
+                  <m:sty m:val="p"/>
+                </m:rPr>
+                <w:rPr>
+                  <w:rStyle w:val="apple-style-span"/>
+                  <w:rFonts w:ascii="Cambria Math" w:hAnsi="Cambria Math"/>
+                  <w:sz w:val="22"/>
+                  <w:szCs w:val="22"/>
+                </w:rPr>
+                <m:t>λ</m:t>
+              </m:r>
+              <m:sSup>
+                <m:sSupPr>
+                  <m:ctrlPr>
+                    <w:rPr>
+                      <w:rFonts w:ascii="Cambria Math" w:eastAsiaTheme="minorEastAsia" w:hAnsi="Cambria Math" w:cs="Arial"/>
+                      <w:i/>
+                      <w:sz w:val="22"/>
+                      <w:szCs w:val="22"/>
+                    </w:rPr>
+                  </m:ctrlPr>
+                </m:sSupPr>
+                <m:e>
+                  <m:r>
+                    <w:rPr>
+                      <w:rFonts w:ascii="Cambria Math" w:eastAsiaTheme="minorEastAsia" w:hAnsi="Cambria Math" w:cs="Arial"/>
+                      <w:sz w:val="22"/>
+                      <w:szCs w:val="22"/>
+                    </w:rPr>
+                    <m:t>e</m:t>
+                  </m:r>
+                </m:e>
+                <m:sup>
+                  <m:r>
+                    <w:rPr>
+                      <w:rFonts w:ascii="Cambria Math" w:eastAsiaTheme="minorEastAsia" w:hAnsi="Cambria Math" w:cs="Arial"/>
+                      <w:sz w:val="22"/>
+                      <w:szCs w:val="22"/>
+                    </w:rPr>
+                    <m:t>-</m:t>
+                  </m:r>
+                  <m:r>
+                    <m:rPr>
+                      <m:sty m:val="p"/>
+                    </m:rPr>
+                    <w:rPr>
+                      <w:rStyle w:val="apple-style-span"/>
+                      <w:rFonts w:ascii="Cambria Math" w:hAnsi="Cambria Math"/>
+                      <w:sz w:val="22"/>
+                      <w:szCs w:val="22"/>
+                    </w:rPr>
+                    <m:t>λT</m:t>
+                  </m:r>
+                </m:sup>
+              </m:sSup>
+            </m:den>
+          </m:f>
+        </m:oMath>
+      </m:oMathPara>
+    </w:p>
+    <w:p>
+      <w:pPr>
+        <w:pStyle w:val="Default"/>
+        <w:numPr>
+          <w:ilvl w:val="0"/>
+          <w:numId w:val="2"/>
+        </w:numPr>
+        <w:ind w:left="360"/>
+        <w:jc w:val="both"/>
+        <w:rPr>
+          <w:rFonts w:ascii="Cambria Math" w:hAnsi="Cambria Math" w:cs="Arial"/>
+          <w:b/>
+          <w:sz w:val="22"/>
+          <w:szCs w:val="22"/>
+        </w:rPr>
+      </w:pPr>
+      <w:r>
+        <w:rPr>
+          <w:rFonts w:ascii="Cambria Math" w:hAnsi="Cambria Math" w:cs="Arial"/>
+          <w:b/>
+          <w:sz w:val="22"/>
+          <w:szCs w:val="22"/>
+        </w:rPr>
         <w:t xml:space="preserve">Is it possible to reduce E by 90% if </w:t>
       </w:r>
       <w:proofErr w:type="spellStart"/>
@@ -2564,6 +3630,7 @@
           <w:rFonts w:ascii="Cambria Math" w:eastAsia="Times New Roman" w:hAnsi="Cambria Math" w:cs="Arial"/>
           <w:color w:val="000000"/>
         </w:rPr>
+        <w:lastRenderedPageBreak/>
         <w:t xml:space="preserve">The effect of a failure in P at that point will be that the system must revert to the initial state and start over. This is due to a domino effect of alternating rollbacks in P and Q which create orphan messages each time. </w:t>
       </w:r>
     </w:p>
@@ -2693,7 +3760,6 @@
           <w:rFonts w:ascii="Cambria Math" w:eastAsia="Times New Roman" w:hAnsi="Cambria Math" w:cs="Arial"/>
           <w:color w:val="000000"/>
         </w:rPr>
-        <w:lastRenderedPageBreak/>
         <w:t>Given process P, process Q, and message A being sent from P to Q, the only way message A can be orphaned is if P sends A to Q after P checkpoints but before Q checkpoints. This situation allows A to be orphaned because any failure after both checkpoints will be rolled back to the state where Q has received A, but P has not sent it. The first way to prevent this problem is from the sending processes point of view and the second is from the receiving processes point of view.</w:t>
       </w:r>
     </w:p>
@@ -3475,6 +4541,7 @@
           <w:bCs/>
           <w:color w:val="000000"/>
         </w:rPr>
+        <w:lastRenderedPageBreak/>
         <w:t>checkpointed</w:t>
       </w:r>
       <w:proofErr w:type="spellEnd"/>

</xml_diff>